<commit_message>
add diff & dry-run to cheat sheet
</commit_message>
<xml_diff>
--- a/kubernetes/cheat sheet.docx
+++ b/kubernetes/cheat sheet.docx
@@ -15,7 +15,7 @@
           <w:bCs/>
           <w:color w:val="24292E"/>
           <w:kern w:val="36"/>
-          <w:sz w:val="48"/>
+          <w:sz w:val="44"/>
           <w:szCs w:val="48"/>
           <w:lang w:val="en-US" w:eastAsia="de-DE"/>
         </w:rPr>
@@ -27,7 +27,7 @@
           <w:bCs/>
           <w:color w:val="24292E"/>
           <w:kern w:val="36"/>
-          <w:sz w:val="48"/>
+          <w:sz w:val="44"/>
           <w:szCs w:val="48"/>
           <w:lang w:val="en-US" w:eastAsia="de-DE"/>
         </w:rPr>
@@ -46,7 +46,7 @@
           <w:b/>
           <w:bCs/>
           <w:color w:val="24292E"/>
-          <w:sz w:val="36"/>
+          <w:sz w:val="32"/>
           <w:szCs w:val="36"/>
           <w:lang w:val="en-US" w:eastAsia="de-DE"/>
         </w:rPr>
@@ -58,7 +58,7 @@
           <w:b/>
           <w:bCs/>
           <w:color w:val="24292E"/>
-          <w:sz w:val="36"/>
+          <w:sz w:val="32"/>
           <w:szCs w:val="36"/>
           <w:lang w:val="en-US" w:eastAsia="de-DE"/>
         </w:rPr>
@@ -71,7 +71,7 @@
           <w:b/>
           <w:bCs/>
           <w:color w:val="24292E"/>
-          <w:sz w:val="36"/>
+          <w:sz w:val="32"/>
           <w:szCs w:val="36"/>
           <w:lang w:val="en-US" w:eastAsia="de-DE"/>
         </w:rPr>
@@ -84,8 +84,8 @@
         <w:rPr>
           <w:rFonts w:ascii="Segoe UI" w:eastAsia="Times New Roman" w:hAnsi="Segoe UI" w:cs="Segoe UI"/>
           <w:color w:val="24292E"/>
-          <w:sz w:val="24"/>
-          <w:szCs w:val="24"/>
+          <w:sz w:val="20"/>
+          <w:szCs w:val="20"/>
           <w:lang w:val="en-US" w:eastAsia="de-DE"/>
         </w:rPr>
       </w:pPr>
@@ -94,7 +94,7 @@
         <w:rPr>
           <w:rFonts w:ascii="Consolas" w:eastAsia="Times New Roman" w:hAnsi="Consolas" w:cs="Courier New"/>
           <w:color w:val="24292E"/>
-          <w:sz w:val="24"/>
+          <w:sz w:val="20"/>
           <w:szCs w:val="20"/>
           <w:lang w:val="en-US" w:eastAsia="de-DE"/>
         </w:rPr>
@@ -105,8 +105,8 @@
         <w:rPr>
           <w:rFonts w:ascii="Segoe UI" w:eastAsia="Times New Roman" w:hAnsi="Segoe UI" w:cs="Segoe UI"/>
           <w:color w:val="24292E"/>
-          <w:sz w:val="24"/>
-          <w:szCs w:val="24"/>
+          <w:sz w:val="20"/>
+          <w:szCs w:val="20"/>
           <w:lang w:val="en-US" w:eastAsia="de-DE"/>
         </w:rPr>
         <w:t> commands usually follow a fixed schema:</w:t>
@@ -122,17 +122,17 @@
         <w:rPr>
           <w:rFonts w:ascii="Segoe UI" w:eastAsia="Times New Roman" w:hAnsi="Segoe UI" w:cs="Segoe UI"/>
           <w:color w:val="24292E"/>
-          <w:sz w:val="24"/>
-          <w:szCs w:val="24"/>
-          <w:lang w:val="en-US" w:eastAsia="de-DE"/>
-        </w:rPr>
-      </w:pPr>
-      <w:r>
-        <w:rPr>
-          <w:rFonts w:ascii="Segoe UI" w:eastAsia="Times New Roman" w:hAnsi="Segoe UI" w:cs="Segoe UI"/>
-          <w:color w:val="24292E"/>
-          <w:sz w:val="24"/>
-          <w:szCs w:val="24"/>
+          <w:sz w:val="20"/>
+          <w:szCs w:val="20"/>
+          <w:lang w:val="en-US" w:eastAsia="de-DE"/>
+        </w:rPr>
+      </w:pPr>
+      <w:r>
+        <w:rPr>
+          <w:rFonts w:ascii="Segoe UI" w:eastAsia="Times New Roman" w:hAnsi="Segoe UI" w:cs="Segoe UI"/>
+          <w:color w:val="24292E"/>
+          <w:sz w:val="20"/>
+          <w:szCs w:val="20"/>
           <w:lang w:val="en-US" w:eastAsia="de-DE"/>
         </w:rPr>
         <w:t>a </w:t>
@@ -141,8 +141,8 @@
         <w:rPr>
           <w:rFonts w:ascii="Consolas" w:eastAsia="Times New Roman" w:hAnsi="Consolas" w:cs="Courier New"/>
           <w:color w:val="24292E"/>
-          <w:sz w:val="24"/>
-          <w:szCs w:val="24"/>
+          <w:sz w:val="20"/>
+          <w:szCs w:val="20"/>
           <w:lang w:val="en-US" w:eastAsia="de-DE"/>
         </w:rPr>
         <w:t>verb</w:t>
@@ -151,8 +151,8 @@
         <w:rPr>
           <w:rFonts w:ascii="Segoe UI" w:eastAsia="Times New Roman" w:hAnsi="Segoe UI" w:cs="Segoe UI"/>
           <w:color w:val="24292E"/>
-          <w:sz w:val="24"/>
-          <w:szCs w:val="24"/>
+          <w:sz w:val="20"/>
+          <w:szCs w:val="20"/>
           <w:lang w:val="en-US" w:eastAsia="de-DE"/>
         </w:rPr>
         <w:t xml:space="preserve"> like </w:t>
@@ -161,8 +161,8 @@
         <w:rPr>
           <w:rFonts w:ascii="Consolas" w:eastAsia="Times New Roman" w:hAnsi="Consolas" w:cs="Courier New"/>
           <w:color w:val="24292E"/>
-          <w:sz w:val="24"/>
-          <w:szCs w:val="24"/>
+          <w:sz w:val="20"/>
+          <w:szCs w:val="20"/>
           <w:lang w:val="en-US" w:eastAsia="de-DE"/>
         </w:rPr>
         <w:t>get, describe, create, delete</w:t>
@@ -171,8 +171,8 @@
         <w:rPr>
           <w:rFonts w:ascii="Segoe UI" w:eastAsia="Times New Roman" w:hAnsi="Segoe UI" w:cs="Segoe UI"/>
           <w:color w:val="24292E"/>
-          <w:sz w:val="24"/>
-          <w:szCs w:val="24"/>
+          <w:sz w:val="20"/>
+          <w:szCs w:val="20"/>
           <w:lang w:val="en-US" w:eastAsia="de-DE"/>
         </w:rPr>
         <w:t xml:space="preserve"> - tells </w:t>
@@ -182,8 +182,8 @@
         <w:rPr>
           <w:rFonts w:ascii="Segoe UI" w:eastAsia="Times New Roman" w:hAnsi="Segoe UI" w:cs="Segoe UI"/>
           <w:color w:val="24292E"/>
-          <w:sz w:val="24"/>
-          <w:szCs w:val="24"/>
+          <w:sz w:val="20"/>
+          <w:szCs w:val="20"/>
           <w:lang w:val="en-US" w:eastAsia="de-DE"/>
         </w:rPr>
         <w:t>kubectl</w:t>
@@ -193,8 +193,8 @@
         <w:rPr>
           <w:rFonts w:ascii="Segoe UI" w:eastAsia="Times New Roman" w:hAnsi="Segoe UI" w:cs="Segoe UI"/>
           <w:color w:val="24292E"/>
-          <w:sz w:val="24"/>
-          <w:szCs w:val="24"/>
+          <w:sz w:val="20"/>
+          <w:szCs w:val="20"/>
           <w:lang w:val="en-US" w:eastAsia="de-DE"/>
         </w:rPr>
         <w:t xml:space="preserve"> what to do.</w:t>
@@ -210,17 +210,17 @@
         <w:rPr>
           <w:rFonts w:ascii="Segoe UI" w:eastAsia="Times New Roman" w:hAnsi="Segoe UI" w:cs="Segoe UI"/>
           <w:color w:val="24292E"/>
-          <w:sz w:val="24"/>
-          <w:szCs w:val="24"/>
-          <w:lang w:val="en-US" w:eastAsia="de-DE"/>
-        </w:rPr>
-      </w:pPr>
-      <w:r>
-        <w:rPr>
-          <w:rFonts w:ascii="Segoe UI" w:eastAsia="Times New Roman" w:hAnsi="Segoe UI" w:cs="Segoe UI"/>
-          <w:color w:val="24292E"/>
-          <w:sz w:val="24"/>
-          <w:szCs w:val="24"/>
+          <w:sz w:val="20"/>
+          <w:szCs w:val="20"/>
+          <w:lang w:val="en-US" w:eastAsia="de-DE"/>
+        </w:rPr>
+      </w:pPr>
+      <w:r>
+        <w:rPr>
+          <w:rFonts w:ascii="Segoe UI" w:eastAsia="Times New Roman" w:hAnsi="Segoe UI" w:cs="Segoe UI"/>
+          <w:color w:val="24292E"/>
+          <w:sz w:val="20"/>
+          <w:szCs w:val="20"/>
           <w:lang w:val="en-US" w:eastAsia="de-DE"/>
         </w:rPr>
         <w:t>a </w:t>
@@ -229,8 +229,8 @@
         <w:rPr>
           <w:rFonts w:ascii="Consolas" w:eastAsia="Times New Roman" w:hAnsi="Consolas" w:cs="Courier New"/>
           <w:color w:val="24292E"/>
-          <w:sz w:val="24"/>
-          <w:szCs w:val="24"/>
+          <w:sz w:val="20"/>
+          <w:szCs w:val="20"/>
           <w:lang w:val="en-US" w:eastAsia="de-DE"/>
         </w:rPr>
         <w:t>resource</w:t>
@@ -239,8 +239,8 @@
         <w:rPr>
           <w:rFonts w:ascii="Segoe UI" w:eastAsia="Times New Roman" w:hAnsi="Segoe UI" w:cs="Segoe UI"/>
           <w:color w:val="24292E"/>
-          <w:sz w:val="24"/>
-          <w:szCs w:val="24"/>
+          <w:sz w:val="20"/>
+          <w:szCs w:val="20"/>
           <w:lang w:val="en-US" w:eastAsia="de-DE"/>
         </w:rPr>
         <w:t> like pod, node - or any other valid resource - specifies for which resource type the action defined by the </w:t>
@@ -249,8 +249,8 @@
         <w:rPr>
           <w:rFonts w:ascii="Consolas" w:eastAsia="Times New Roman" w:hAnsi="Consolas" w:cs="Courier New"/>
           <w:color w:val="24292E"/>
-          <w:sz w:val="24"/>
-          <w:szCs w:val="24"/>
+          <w:sz w:val="20"/>
+          <w:szCs w:val="20"/>
           <w:lang w:val="en-US" w:eastAsia="de-DE"/>
         </w:rPr>
         <w:t>verb</w:t>
@@ -259,8 +259,8 @@
         <w:rPr>
           <w:rFonts w:ascii="Segoe UI" w:eastAsia="Times New Roman" w:hAnsi="Segoe UI" w:cs="Segoe UI"/>
           <w:color w:val="24292E"/>
-          <w:sz w:val="24"/>
-          <w:szCs w:val="24"/>
+          <w:sz w:val="20"/>
+          <w:szCs w:val="20"/>
           <w:lang w:val="en-US" w:eastAsia="de-DE"/>
         </w:rPr>
         <w:t> should be executed.</w:t>
@@ -276,17 +276,17 @@
         <w:rPr>
           <w:rFonts w:ascii="Segoe UI" w:eastAsia="Times New Roman" w:hAnsi="Segoe UI" w:cs="Segoe UI"/>
           <w:color w:val="24292E"/>
-          <w:sz w:val="24"/>
-          <w:szCs w:val="24"/>
-          <w:lang w:val="en-US" w:eastAsia="de-DE"/>
-        </w:rPr>
-      </w:pPr>
-      <w:r>
-        <w:rPr>
-          <w:rFonts w:ascii="Segoe UI" w:eastAsia="Times New Roman" w:hAnsi="Segoe UI" w:cs="Segoe UI"/>
-          <w:color w:val="24292E"/>
-          <w:sz w:val="24"/>
-          <w:szCs w:val="24"/>
+          <w:sz w:val="20"/>
+          <w:szCs w:val="20"/>
+          <w:lang w:val="en-US" w:eastAsia="de-DE"/>
+        </w:rPr>
+      </w:pPr>
+      <w:r>
+        <w:rPr>
+          <w:rFonts w:ascii="Segoe UI" w:eastAsia="Times New Roman" w:hAnsi="Segoe UI" w:cs="Segoe UI"/>
+          <w:color w:val="24292E"/>
+          <w:sz w:val="20"/>
+          <w:szCs w:val="20"/>
           <w:lang w:val="en-US" w:eastAsia="de-DE"/>
         </w:rPr>
         <w:t>a more detailed specification of the requested resource by ID/name or label (use </w:t>
@@ -295,8 +295,8 @@
         <w:rPr>
           <w:rFonts w:ascii="Consolas" w:eastAsia="Times New Roman" w:hAnsi="Consolas" w:cs="Courier New"/>
           <w:color w:val="24292E"/>
-          <w:sz w:val="24"/>
-          <w:szCs w:val="24"/>
+          <w:sz w:val="20"/>
+          <w:szCs w:val="20"/>
           <w:lang w:val="en-US" w:eastAsia="de-DE"/>
         </w:rPr>
         <w:t>-l &lt;key=value&gt;</w:t>
@@ -305,21 +305,11 @@
         <w:rPr>
           <w:rFonts w:ascii="Segoe UI" w:eastAsia="Times New Roman" w:hAnsi="Segoe UI" w:cs="Segoe UI"/>
           <w:color w:val="24292E"/>
-          <w:sz w:val="24"/>
-          <w:szCs w:val="24"/>
-          <w:lang w:val="en-US" w:eastAsia="de-DE"/>
-        </w:rPr>
-        <w:t>)</w:t>
-      </w:r>
-      <w:r>
-        <w:rPr>
-          <w:rFonts w:ascii="Segoe UI" w:eastAsia="Times New Roman" w:hAnsi="Segoe UI" w:cs="Segoe UI"/>
-          <w:color w:val="24292E"/>
-          <w:sz w:val="24"/>
-          <w:szCs w:val="24"/>
-          <w:lang w:val="en-US" w:eastAsia="de-DE"/>
-        </w:rPr>
-        <w:t xml:space="preserve"> lets you select one or more objects</w:t>
+          <w:sz w:val="20"/>
+          <w:szCs w:val="20"/>
+          <w:lang w:val="en-US" w:eastAsia="de-DE"/>
+        </w:rPr>
+        <w:t>) lets you select one or more objects</w:t>
       </w:r>
     </w:p>
     <w:p>
@@ -332,17 +322,17 @@
         <w:rPr>
           <w:rFonts w:ascii="Segoe UI" w:eastAsia="Times New Roman" w:hAnsi="Segoe UI" w:cs="Segoe UI"/>
           <w:color w:val="24292E"/>
-          <w:sz w:val="24"/>
-          <w:szCs w:val="24"/>
-          <w:lang w:val="en-US" w:eastAsia="de-DE"/>
-        </w:rPr>
-      </w:pPr>
-      <w:r>
-        <w:rPr>
-          <w:rFonts w:ascii="Segoe UI" w:eastAsia="Times New Roman" w:hAnsi="Segoe UI" w:cs="Segoe UI"/>
-          <w:color w:val="24292E"/>
-          <w:sz w:val="24"/>
-          <w:szCs w:val="24"/>
+          <w:sz w:val="20"/>
+          <w:szCs w:val="20"/>
+          <w:lang w:val="en-US" w:eastAsia="de-DE"/>
+        </w:rPr>
+      </w:pPr>
+      <w:r>
+        <w:rPr>
+          <w:rFonts w:ascii="Segoe UI" w:eastAsia="Times New Roman" w:hAnsi="Segoe UI" w:cs="Segoe UI"/>
+          <w:color w:val="24292E"/>
+          <w:sz w:val="20"/>
+          <w:szCs w:val="20"/>
           <w:lang w:val="en-US" w:eastAsia="de-DE"/>
         </w:rPr>
         <w:t>Parameters or modifiers like</w:t>
@@ -358,8 +348,8 @@
         <w:rPr>
           <w:rFonts w:ascii="Segoe UI" w:eastAsia="Times New Roman" w:hAnsi="Segoe UI" w:cs="Segoe UI"/>
           <w:color w:val="24292E"/>
-          <w:sz w:val="24"/>
-          <w:szCs w:val="24"/>
+          <w:sz w:val="20"/>
+          <w:szCs w:val="20"/>
           <w:lang w:val="en-US" w:eastAsia="de-DE"/>
         </w:rPr>
       </w:pPr>
@@ -367,8 +357,8 @@
         <w:rPr>
           <w:rFonts w:ascii="Consolas" w:eastAsia="Times New Roman" w:hAnsi="Consolas" w:cs="Courier New"/>
           <w:color w:val="24292E"/>
-          <w:sz w:val="24"/>
-          <w:szCs w:val="24"/>
+          <w:sz w:val="20"/>
+          <w:szCs w:val="20"/>
           <w:lang w:val="en-US" w:eastAsia="de-DE"/>
         </w:rPr>
         <w:t>-n=&lt;your-namespace&gt;</w:t>
@@ -377,8 +367,8 @@
         <w:rPr>
           <w:rFonts w:ascii="Segoe UI" w:eastAsia="Times New Roman" w:hAnsi="Segoe UI" w:cs="Segoe UI"/>
           <w:color w:val="24292E"/>
-          <w:sz w:val="24"/>
-          <w:szCs w:val="24"/>
+          <w:sz w:val="20"/>
+          <w:szCs w:val="20"/>
           <w:lang w:val="en-US" w:eastAsia="de-DE"/>
         </w:rPr>
         <w:t>: to route your query to another namespace than default</w:t>
@@ -394,8 +384,8 @@
         <w:rPr>
           <w:rFonts w:ascii="Segoe UI" w:eastAsia="Times New Roman" w:hAnsi="Segoe UI" w:cs="Segoe UI"/>
           <w:color w:val="24292E"/>
-          <w:sz w:val="24"/>
-          <w:szCs w:val="24"/>
+          <w:sz w:val="20"/>
+          <w:szCs w:val="20"/>
           <w:lang w:val="en-US" w:eastAsia="de-DE"/>
         </w:rPr>
       </w:pPr>
@@ -403,8 +393,8 @@
         <w:rPr>
           <w:rFonts w:ascii="Consolas" w:eastAsia="Times New Roman" w:hAnsi="Consolas" w:cs="Courier New"/>
           <w:color w:val="24292E"/>
-          <w:sz w:val="24"/>
-          <w:szCs w:val="24"/>
+          <w:sz w:val="20"/>
+          <w:szCs w:val="20"/>
           <w:lang w:val="en-US" w:eastAsia="de-DE"/>
         </w:rPr>
         <w:t>-o=wide</w:t>
@@ -413,8 +403,8 @@
         <w:rPr>
           <w:rFonts w:ascii="Segoe UI" w:eastAsia="Times New Roman" w:hAnsi="Segoe UI" w:cs="Segoe UI"/>
           <w:color w:val="24292E"/>
-          <w:sz w:val="24"/>
-          <w:szCs w:val="24"/>
+          <w:sz w:val="20"/>
+          <w:szCs w:val="20"/>
           <w:lang w:val="en-US" w:eastAsia="de-DE"/>
         </w:rPr>
         <w:t>: more detailed output. The flag also accepts </w:t>
@@ -424,8 +414,8 @@
         <w:rPr>
           <w:rFonts w:ascii="Consolas" w:eastAsia="Times New Roman" w:hAnsi="Consolas" w:cs="Courier New"/>
           <w:color w:val="24292E"/>
-          <w:sz w:val="24"/>
-          <w:szCs w:val="24"/>
+          <w:sz w:val="20"/>
+          <w:szCs w:val="20"/>
           <w:lang w:val="en-US" w:eastAsia="de-DE"/>
         </w:rPr>
         <w:t>yaml</w:t>
@@ -435,30 +425,28 @@
         <w:rPr>
           <w:rFonts w:ascii="Segoe UI" w:eastAsia="Times New Roman" w:hAnsi="Segoe UI" w:cs="Segoe UI"/>
           <w:color w:val="24292E"/>
-          <w:sz w:val="24"/>
-          <w:szCs w:val="24"/>
+          <w:sz w:val="20"/>
+          <w:szCs w:val="20"/>
           <w:lang w:val="en-US" w:eastAsia="de-DE"/>
         </w:rPr>
         <w:t> or </w:t>
       </w:r>
-      <w:proofErr w:type="spellStart"/>
       <w:r>
         <w:rPr>
           <w:rFonts w:ascii="Consolas" w:eastAsia="Times New Roman" w:hAnsi="Consolas" w:cs="Courier New"/>
           <w:color w:val="24292E"/>
-          <w:sz w:val="24"/>
-          <w:szCs w:val="24"/>
+          <w:sz w:val="20"/>
+          <w:szCs w:val="20"/>
           <w:lang w:val="en-US" w:eastAsia="de-DE"/>
         </w:rPr>
         <w:t>json</w:t>
       </w:r>
-      <w:proofErr w:type="spellEnd"/>
-      <w:r>
-        <w:rPr>
-          <w:rFonts w:ascii="Segoe UI" w:eastAsia="Times New Roman" w:hAnsi="Segoe UI" w:cs="Segoe UI"/>
-          <w:color w:val="24292E"/>
-          <w:sz w:val="24"/>
-          <w:szCs w:val="24"/>
+      <w:r>
+        <w:rPr>
+          <w:rFonts w:ascii="Segoe UI" w:eastAsia="Times New Roman" w:hAnsi="Segoe UI" w:cs="Segoe UI"/>
+          <w:color w:val="24292E"/>
+          <w:sz w:val="20"/>
+          <w:szCs w:val="20"/>
           <w:lang w:val="en-US" w:eastAsia="de-DE"/>
         </w:rPr>
         <w:t> as format.</w:t>
@@ -470,17 +458,17 @@
         <w:rPr>
           <w:rFonts w:ascii="Consolas" w:eastAsia="Times New Roman" w:hAnsi="Consolas" w:cs="Courier New"/>
           <w:color w:val="24292E"/>
-          <w:sz w:val="24"/>
-          <w:szCs w:val="24"/>
-          <w:lang w:val="en-US" w:eastAsia="de-DE"/>
-        </w:rPr>
-      </w:pPr>
-      <w:r>
-        <w:rPr>
-          <w:rFonts w:ascii="Segoe UI" w:eastAsia="Times New Roman" w:hAnsi="Segoe UI" w:cs="Segoe UI"/>
-          <w:color w:val="24292E"/>
-          <w:sz w:val="24"/>
-          <w:szCs w:val="24"/>
+          <w:sz w:val="20"/>
+          <w:szCs w:val="20"/>
+          <w:lang w:val="en-US" w:eastAsia="de-DE"/>
+        </w:rPr>
+      </w:pPr>
+      <w:r>
+        <w:rPr>
+          <w:rFonts w:ascii="Segoe UI" w:eastAsia="Times New Roman" w:hAnsi="Segoe UI" w:cs="Segoe UI"/>
+          <w:color w:val="24292E"/>
+          <w:sz w:val="20"/>
+          <w:szCs w:val="20"/>
           <w:lang w:val="en-US" w:eastAsia="de-DE"/>
         </w:rPr>
         <w:t>Example: </w:t>
@@ -490,8 +478,8 @@
         <w:rPr>
           <w:rFonts w:ascii="Consolas" w:eastAsia="Times New Roman" w:hAnsi="Consolas" w:cs="Courier New"/>
           <w:color w:val="24292E"/>
-          <w:sz w:val="24"/>
-          <w:szCs w:val="24"/>
+          <w:sz w:val="20"/>
+          <w:szCs w:val="20"/>
           <w:lang w:val="en-US" w:eastAsia="de-DE"/>
         </w:rPr>
         <w:t>kubectl</w:t>
@@ -501,8 +489,8 @@
         <w:rPr>
           <w:rFonts w:ascii="Consolas" w:eastAsia="Times New Roman" w:hAnsi="Consolas" w:cs="Courier New"/>
           <w:color w:val="24292E"/>
-          <w:sz w:val="24"/>
-          <w:szCs w:val="24"/>
+          <w:sz w:val="20"/>
+          <w:szCs w:val="20"/>
           <w:lang w:val="en-US" w:eastAsia="de-DE"/>
         </w:rPr>
         <w:t xml:space="preserve"> get pod -n=my-namespace -o=wide</w:t>
@@ -514,11 +502,12 @@
         <w:rPr>
           <w:rFonts w:ascii="Consolas" w:eastAsia="Times New Roman" w:hAnsi="Consolas" w:cs="Courier New"/>
           <w:color w:val="24292E"/>
-          <w:sz w:val="24"/>
           <w:szCs w:val="24"/>
           <w:lang w:val="en-US" w:eastAsia="de-DE"/>
         </w:rPr>
       </w:pPr>
+      <w:bookmarkStart w:id="0" w:name="_GoBack"/>
+      <w:bookmarkEnd w:id="0"/>
     </w:p>
     <w:p>
       <w:pPr>
@@ -532,7 +521,7 @@
           <w:b/>
           <w:bCs/>
           <w:color w:val="24292E"/>
-          <w:sz w:val="36"/>
+          <w:sz w:val="32"/>
           <w:szCs w:val="36"/>
           <w:lang w:val="en-US" w:eastAsia="de-DE"/>
         </w:rPr>
@@ -543,7 +532,7 @@
           <w:b/>
           <w:bCs/>
           <w:color w:val="24292E"/>
-          <w:sz w:val="36"/>
+          <w:sz w:val="32"/>
           <w:szCs w:val="36"/>
           <w:lang w:val="en-US" w:eastAsia="de-DE"/>
         </w:rPr>
@@ -556,8 +545,8 @@
         <w:rPr>
           <w:rFonts w:ascii="Segoe UI" w:eastAsia="Times New Roman" w:hAnsi="Segoe UI" w:cs="Segoe UI"/>
           <w:color w:val="24292E"/>
-          <w:sz w:val="24"/>
-          <w:szCs w:val="24"/>
+          <w:sz w:val="20"/>
+          <w:szCs w:val="20"/>
           <w:lang w:val="en-US" w:eastAsia="de-DE"/>
         </w:rPr>
       </w:pPr>
@@ -566,8 +555,8 @@
         <w:rPr>
           <w:rFonts w:ascii="Segoe UI" w:eastAsia="Times New Roman" w:hAnsi="Segoe UI" w:cs="Segoe UI"/>
           <w:color w:val="24292E"/>
-          <w:sz w:val="24"/>
-          <w:szCs w:val="24"/>
+          <w:sz w:val="20"/>
+          <w:szCs w:val="20"/>
           <w:lang w:val="en-US" w:eastAsia="de-DE"/>
         </w:rPr>
         <w:t>kubectl</w:t>
@@ -577,8 +566,8 @@
         <w:rPr>
           <w:rFonts w:ascii="Segoe UI" w:eastAsia="Times New Roman" w:hAnsi="Segoe UI" w:cs="Segoe UI"/>
           <w:color w:val="24292E"/>
-          <w:sz w:val="24"/>
-          <w:szCs w:val="24"/>
+          <w:sz w:val="20"/>
+          <w:szCs w:val="20"/>
           <w:lang w:val="en-US" w:eastAsia="de-DE"/>
         </w:rPr>
         <w:t xml:space="preserve"> wants you to reference resources by type. To do so, there are different formats available.</w:t>
@@ -590,8 +579,8 @@
         <w:rPr>
           <w:rFonts w:ascii="Segoe UI" w:eastAsia="Times New Roman" w:hAnsi="Segoe UI" w:cs="Segoe UI"/>
           <w:color w:val="24292E"/>
-          <w:sz w:val="24"/>
-          <w:szCs w:val="24"/>
+          <w:sz w:val="20"/>
+          <w:szCs w:val="20"/>
           <w:lang w:val="en-US" w:eastAsia="de-DE"/>
         </w:rPr>
       </w:pPr>
@@ -602,69 +591,39 @@
         <w:rPr>
           <w:rFonts w:ascii="Consolas" w:eastAsia="Times New Roman" w:hAnsi="Consolas" w:cs="Courier New"/>
           <w:color w:val="24292E"/>
-          <w:sz w:val="24"/>
-          <w:szCs w:val="24"/>
-          <w:lang w:val="en-US" w:eastAsia="de-DE"/>
-        </w:rPr>
-      </w:pPr>
-      <w:r>
-        <w:rPr>
-          <w:rFonts w:ascii="Segoe UI" w:eastAsia="Times New Roman" w:hAnsi="Segoe UI" w:cs="Segoe UI"/>
-          <w:color w:val="24292E"/>
-          <w:sz w:val="24"/>
-          <w:szCs w:val="24"/>
-          <w:lang w:val="en-US" w:eastAsia="de-DE"/>
-        </w:rPr>
-        <w:t>Most common is the following</w:t>
-      </w:r>
-      <w:r>
-        <w:rPr>
-          <w:rFonts w:ascii="Segoe UI" w:eastAsia="Times New Roman" w:hAnsi="Segoe UI" w:cs="Segoe UI"/>
-          <w:color w:val="24292E"/>
-          <w:sz w:val="24"/>
-          <w:szCs w:val="24"/>
-          <w:lang w:val="en-US" w:eastAsia="de-DE"/>
-        </w:rPr>
-        <w:t xml:space="preserve">: </w:t>
-      </w:r>
-      <w:r>
-        <w:rPr>
-          <w:rFonts w:ascii="Segoe UI" w:eastAsia="Times New Roman" w:hAnsi="Segoe UI" w:cs="Segoe UI"/>
-          <w:color w:val="24292E"/>
-          <w:sz w:val="24"/>
-          <w:szCs w:val="24"/>
-          <w:lang w:val="en-US" w:eastAsia="de-DE"/>
-        </w:rPr>
-        <w:t> </w:t>
+          <w:sz w:val="20"/>
+          <w:szCs w:val="20"/>
+          <w:lang w:val="en-US" w:eastAsia="de-DE"/>
+        </w:rPr>
+      </w:pPr>
+      <w:r>
+        <w:rPr>
+          <w:rFonts w:ascii="Segoe UI" w:eastAsia="Times New Roman" w:hAnsi="Segoe UI" w:cs="Segoe UI"/>
+          <w:color w:val="24292E"/>
+          <w:sz w:val="20"/>
+          <w:szCs w:val="20"/>
+          <w:lang w:val="en-US" w:eastAsia="de-DE"/>
+        </w:rPr>
+        <w:t>Most common is the following:  </w:t>
       </w:r>
       <w:proofErr w:type="spellStart"/>
       <w:r>
         <w:rPr>
           <w:rFonts w:ascii="Consolas" w:eastAsia="Times New Roman" w:hAnsi="Consolas" w:cs="Courier New"/>
           <w:color w:val="24292E"/>
-          <w:sz w:val="24"/>
-          <w:szCs w:val="24"/>
-          <w:lang w:val="en-US" w:eastAsia="de-DE"/>
-        </w:rPr>
-        <w:t>kubect</w:t>
-      </w:r>
+          <w:sz w:val="20"/>
+          <w:szCs w:val="20"/>
+          <w:lang w:val="en-US" w:eastAsia="de-DE"/>
+        </w:rPr>
+        <w:t>kubectl</w:t>
+      </w:r>
+      <w:proofErr w:type="spellEnd"/>
       <w:r>
         <w:rPr>
           <w:rFonts w:ascii="Consolas" w:eastAsia="Times New Roman" w:hAnsi="Consolas" w:cs="Courier New"/>
           <w:color w:val="24292E"/>
-          <w:sz w:val="24"/>
-          <w:szCs w:val="24"/>
-          <w:lang w:val="en-US" w:eastAsia="de-DE"/>
-        </w:rPr>
-        <w:t>l</w:t>
-      </w:r>
-      <w:proofErr w:type="spellEnd"/>
-      <w:r>
-        <w:rPr>
-          <w:rFonts w:ascii="Consolas" w:eastAsia="Times New Roman" w:hAnsi="Consolas" w:cs="Courier New"/>
-          <w:color w:val="24292E"/>
-          <w:sz w:val="24"/>
-          <w:szCs w:val="24"/>
+          <w:sz w:val="20"/>
+          <w:szCs w:val="20"/>
           <w:lang w:val="en-US" w:eastAsia="de-DE"/>
         </w:rPr>
         <w:t xml:space="preserve"> &lt;verb&gt; &lt;resource type&gt; &lt;name&gt;</w:t>
@@ -676,17 +635,17 @@
         <w:rPr>
           <w:rFonts w:ascii="Segoe UI" w:eastAsia="Times New Roman" w:hAnsi="Segoe UI" w:cs="Segoe UI"/>
           <w:color w:val="24292E"/>
-          <w:sz w:val="24"/>
-          <w:szCs w:val="24"/>
-          <w:lang w:val="en-US" w:eastAsia="de-DE"/>
-        </w:rPr>
-      </w:pPr>
-      <w:r>
-        <w:rPr>
-          <w:rFonts w:ascii="Segoe UI" w:eastAsia="Times New Roman" w:hAnsi="Segoe UI" w:cs="Segoe UI"/>
-          <w:color w:val="24292E"/>
-          <w:sz w:val="24"/>
-          <w:szCs w:val="24"/>
+          <w:sz w:val="20"/>
+          <w:szCs w:val="20"/>
+          <w:lang w:val="en-US" w:eastAsia="de-DE"/>
+        </w:rPr>
+      </w:pPr>
+      <w:r>
+        <w:rPr>
+          <w:rFonts w:ascii="Segoe UI" w:eastAsia="Times New Roman" w:hAnsi="Segoe UI" w:cs="Segoe UI"/>
+          <w:color w:val="24292E"/>
+          <w:sz w:val="20"/>
+          <w:szCs w:val="20"/>
           <w:lang w:val="en-US" w:eastAsia="de-DE"/>
         </w:rPr>
         <w:t xml:space="preserve">Example: </w:t>
@@ -696,8 +655,8 @@
         <w:rPr>
           <w:rFonts w:ascii="Consolas" w:eastAsia="Times New Roman" w:hAnsi="Consolas" w:cs="Courier New"/>
           <w:color w:val="24292E"/>
-          <w:sz w:val="24"/>
-          <w:szCs w:val="24"/>
+          <w:sz w:val="20"/>
+          <w:szCs w:val="20"/>
           <w:lang w:val="en-US" w:eastAsia="de-DE"/>
         </w:rPr>
         <w:t>kubectl</w:t>
@@ -707,8 +666,8 @@
         <w:rPr>
           <w:rFonts w:ascii="Consolas" w:eastAsia="Times New Roman" w:hAnsi="Consolas" w:cs="Courier New"/>
           <w:color w:val="24292E"/>
-          <w:sz w:val="24"/>
-          <w:szCs w:val="24"/>
+          <w:sz w:val="20"/>
+          <w:szCs w:val="20"/>
           <w:lang w:val="en-US" w:eastAsia="de-DE"/>
         </w:rPr>
         <w:t xml:space="preserve"> get deployment </w:t>
@@ -718,8 +677,8 @@
         <w:rPr>
           <w:rFonts w:ascii="Consolas" w:eastAsia="Times New Roman" w:hAnsi="Consolas" w:cs="Courier New"/>
           <w:color w:val="24292E"/>
-          <w:sz w:val="24"/>
-          <w:szCs w:val="24"/>
+          <w:sz w:val="20"/>
+          <w:szCs w:val="20"/>
           <w:lang w:val="en-US" w:eastAsia="de-DE"/>
         </w:rPr>
         <w:t>nginx</w:t>
@@ -732,8 +691,8 @@
         <w:rPr>
           <w:rFonts w:ascii="Segoe UI" w:eastAsia="Times New Roman" w:hAnsi="Segoe UI" w:cs="Segoe UI"/>
           <w:color w:val="24292E"/>
-          <w:sz w:val="24"/>
-          <w:szCs w:val="24"/>
+          <w:sz w:val="20"/>
+          <w:szCs w:val="20"/>
           <w:lang w:val="en-US" w:eastAsia="de-DE"/>
         </w:rPr>
       </w:pPr>
@@ -744,67 +703,27 @@
         <w:rPr>
           <w:rFonts w:ascii="Segoe UI" w:eastAsia="Times New Roman" w:hAnsi="Segoe UI" w:cs="Segoe UI"/>
           <w:color w:val="24292E"/>
-          <w:sz w:val="24"/>
-          <w:szCs w:val="24"/>
-          <w:lang w:val="en-US" w:eastAsia="de-DE"/>
-        </w:rPr>
-      </w:pPr>
-      <w:r>
-        <w:rPr>
-          <w:rFonts w:ascii="Segoe UI" w:eastAsia="Times New Roman" w:hAnsi="Segoe UI" w:cs="Segoe UI"/>
-          <w:color w:val="24292E"/>
-          <w:sz w:val="24"/>
-          <w:szCs w:val="24"/>
-          <w:lang w:val="en-US" w:eastAsia="de-DE"/>
-        </w:rPr>
-        <w:t xml:space="preserve">However, it is also possible to </w:t>
-      </w:r>
-      <w:r>
-        <w:rPr>
-          <w:rFonts w:ascii="Segoe UI" w:eastAsia="Times New Roman" w:hAnsi="Segoe UI" w:cs="Segoe UI"/>
-          <w:color w:val="24292E"/>
-          <w:sz w:val="24"/>
-          <w:szCs w:val="24"/>
-          <w:lang w:val="en-US" w:eastAsia="de-DE"/>
-        </w:rPr>
-        <w:t>concatenate</w:t>
-      </w:r>
-      <w:r>
-        <w:rPr>
-          <w:rFonts w:ascii="Segoe UI" w:eastAsia="Times New Roman" w:hAnsi="Segoe UI" w:cs="Segoe UI"/>
-          <w:color w:val="24292E"/>
-          <w:sz w:val="24"/>
-          <w:szCs w:val="24"/>
-          <w:lang w:val="en-US" w:eastAsia="de-DE"/>
-        </w:rPr>
-        <w:t xml:space="preserve"> resource type and name like this</w:t>
-      </w:r>
-      <w:r>
-        <w:rPr>
-          <w:rFonts w:ascii="Segoe UI" w:eastAsia="Times New Roman" w:hAnsi="Segoe UI" w:cs="Segoe UI"/>
-          <w:color w:val="24292E"/>
-          <w:sz w:val="24"/>
-          <w:szCs w:val="24"/>
-          <w:lang w:val="en-US" w:eastAsia="de-DE"/>
-        </w:rPr>
-        <w:t>:</w:t>
-      </w:r>
-      <w:r>
-        <w:rPr>
-          <w:rFonts w:ascii="Segoe UI" w:eastAsia="Times New Roman" w:hAnsi="Segoe UI" w:cs="Segoe UI"/>
-          <w:color w:val="24292E"/>
-          <w:sz w:val="24"/>
-          <w:szCs w:val="24"/>
-          <w:lang w:val="en-US" w:eastAsia="de-DE"/>
-        </w:rPr>
-        <w:t> </w:t>
+          <w:sz w:val="20"/>
+          <w:szCs w:val="20"/>
+          <w:lang w:val="en-US" w:eastAsia="de-DE"/>
+        </w:rPr>
+      </w:pPr>
+      <w:r>
+        <w:rPr>
+          <w:rFonts w:ascii="Segoe UI" w:eastAsia="Times New Roman" w:hAnsi="Segoe UI" w:cs="Segoe UI"/>
+          <w:color w:val="24292E"/>
+          <w:sz w:val="20"/>
+          <w:szCs w:val="20"/>
+          <w:lang w:val="en-US" w:eastAsia="de-DE"/>
+        </w:rPr>
+        <w:t>However, it is also possible to concatenate resource type and name like this: </w:t>
       </w:r>
       <w:r>
         <w:rPr>
           <w:rFonts w:ascii="Consolas" w:eastAsia="Times New Roman" w:hAnsi="Consolas" w:cs="Courier New"/>
           <w:color w:val="24292E"/>
-          <w:sz w:val="24"/>
-          <w:szCs w:val="24"/>
+          <w:sz w:val="20"/>
+          <w:szCs w:val="20"/>
           <w:lang w:val="en-US" w:eastAsia="de-DE"/>
         </w:rPr>
         <w:t>deployment/</w:t>
@@ -814,8 +733,8 @@
         <w:rPr>
           <w:rFonts w:ascii="Consolas" w:eastAsia="Times New Roman" w:hAnsi="Consolas" w:cs="Courier New"/>
           <w:color w:val="24292E"/>
-          <w:sz w:val="24"/>
-          <w:szCs w:val="24"/>
+          <w:sz w:val="20"/>
+          <w:szCs w:val="20"/>
           <w:lang w:val="en-US" w:eastAsia="de-DE"/>
         </w:rPr>
         <w:t>nginx</w:t>
@@ -825,8 +744,8 @@
         <w:rPr>
           <w:rFonts w:ascii="Segoe UI" w:eastAsia="Times New Roman" w:hAnsi="Segoe UI" w:cs="Segoe UI"/>
           <w:color w:val="24292E"/>
-          <w:sz w:val="24"/>
-          <w:szCs w:val="24"/>
+          <w:sz w:val="20"/>
+          <w:szCs w:val="20"/>
           <w:lang w:val="en-US" w:eastAsia="de-DE"/>
         </w:rPr>
         <w:t>.</w:t>
@@ -838,29 +757,29 @@
         <w:rPr>
           <w:rFonts w:ascii="Segoe UI" w:eastAsia="Times New Roman" w:hAnsi="Segoe UI" w:cs="Segoe UI"/>
           <w:color w:val="24292E"/>
-          <w:sz w:val="24"/>
-          <w:szCs w:val="24"/>
+          <w:sz w:val="20"/>
+          <w:szCs w:val="20"/>
           <w:lang w:val="en-US" w:eastAsia="de-DE"/>
         </w:rPr>
       </w:pPr>
     </w:p>
     <w:p>
       <w:pPr>
-        <w:spacing w:after="0" w:afterAutospacing="1" w:line="240" w:lineRule="auto"/>
-        <w:rPr>
-          <w:rFonts w:ascii="Segoe UI" w:eastAsia="Times New Roman" w:hAnsi="Segoe UI" w:cs="Segoe UI"/>
-          <w:color w:val="24292E"/>
-          <w:sz w:val="24"/>
-          <w:szCs w:val="24"/>
-          <w:lang w:val="en-US" w:eastAsia="de-DE"/>
-        </w:rPr>
-      </w:pPr>
-      <w:r>
-        <w:rPr>
-          <w:rFonts w:ascii="Segoe UI" w:eastAsia="Times New Roman" w:hAnsi="Segoe UI" w:cs="Segoe UI"/>
-          <w:color w:val="24292E"/>
-          <w:sz w:val="24"/>
-          <w:szCs w:val="24"/>
+        <w:spacing w:after="100" w:afterAutospacing="1" w:line="240" w:lineRule="auto"/>
+        <w:rPr>
+          <w:rFonts w:ascii="Segoe UI" w:eastAsia="Times New Roman" w:hAnsi="Segoe UI" w:cs="Segoe UI"/>
+          <w:color w:val="24292E"/>
+          <w:sz w:val="20"/>
+          <w:szCs w:val="20"/>
+          <w:lang w:val="en-US" w:eastAsia="de-DE"/>
+        </w:rPr>
+      </w:pPr>
+      <w:r>
+        <w:rPr>
+          <w:rFonts w:ascii="Segoe UI" w:eastAsia="Times New Roman" w:hAnsi="Segoe UI" w:cs="Segoe UI"/>
+          <w:color w:val="24292E"/>
+          <w:sz w:val="20"/>
+          <w:szCs w:val="20"/>
           <w:lang w:val="en-US" w:eastAsia="de-DE"/>
         </w:rPr>
         <w:t>For several of the resource types there are also shortened identifiers available. For example, the type </w:t>
@@ -869,8 +788,8 @@
         <w:rPr>
           <w:rFonts w:ascii="Consolas" w:eastAsia="Times New Roman" w:hAnsi="Consolas" w:cs="Courier New"/>
           <w:color w:val="24292E"/>
-          <w:sz w:val="24"/>
-          <w:szCs w:val="24"/>
+          <w:sz w:val="20"/>
+          <w:szCs w:val="20"/>
           <w:lang w:val="en-US" w:eastAsia="de-DE"/>
         </w:rPr>
         <w:t>service</w:t>
@@ -879,8 +798,8 @@
         <w:rPr>
           <w:rFonts w:ascii="Segoe UI" w:eastAsia="Times New Roman" w:hAnsi="Segoe UI" w:cs="Segoe UI"/>
           <w:color w:val="24292E"/>
-          <w:sz w:val="24"/>
-          <w:szCs w:val="24"/>
+          <w:sz w:val="20"/>
+          <w:szCs w:val="20"/>
           <w:lang w:val="en-US" w:eastAsia="de-DE"/>
         </w:rPr>
         <w:t> can be referenced by </w:t>
@@ -889,8 +808,8 @@
         <w:rPr>
           <w:rFonts w:ascii="Consolas" w:eastAsia="Times New Roman" w:hAnsi="Consolas" w:cs="Courier New"/>
           <w:color w:val="24292E"/>
-          <w:sz w:val="24"/>
-          <w:szCs w:val="24"/>
+          <w:sz w:val="20"/>
+          <w:szCs w:val="20"/>
           <w:lang w:val="en-US" w:eastAsia="de-DE"/>
         </w:rPr>
         <w:t>svc</w:t>
@@ -899,8 +818,8 @@
         <w:rPr>
           <w:rFonts w:ascii="Segoe UI" w:eastAsia="Times New Roman" w:hAnsi="Segoe UI" w:cs="Segoe UI"/>
           <w:color w:val="24292E"/>
-          <w:sz w:val="24"/>
-          <w:szCs w:val="24"/>
+          <w:sz w:val="20"/>
+          <w:szCs w:val="20"/>
           <w:lang w:val="en-US" w:eastAsia="de-DE"/>
         </w:rPr>
         <w:t xml:space="preserve">. A full list is available at </w:t>
@@ -910,8 +829,8 @@
           <w:rPr>
             <w:rStyle w:val="Hyperlink"/>
             <w:rFonts w:ascii="Segoe UI" w:eastAsia="Times New Roman" w:hAnsi="Segoe UI" w:cs="Segoe UI"/>
-            <w:sz w:val="24"/>
-            <w:szCs w:val="24"/>
+            <w:sz w:val="20"/>
+            <w:szCs w:val="20"/>
             <w:lang w:val="en-US" w:eastAsia="de-DE"/>
           </w:rPr>
           <w:t>https://kubernetes.io/docs/user-guide/kubectl-overview</w:t>
@@ -921,65 +840,115 @@
         <w:rPr>
           <w:rFonts w:ascii="Segoe UI" w:eastAsia="Times New Roman" w:hAnsi="Segoe UI" w:cs="Segoe UI"/>
           <w:color w:val="24292E"/>
-          <w:sz w:val="24"/>
-          <w:szCs w:val="24"/>
+          <w:sz w:val="20"/>
+          <w:szCs w:val="20"/>
+          <w:lang w:val="en-US" w:eastAsia="de-DE"/>
+        </w:rPr>
+        <w:t xml:space="preserve">  in section "resource types". </w:t>
+      </w:r>
+      <w:r>
+        <w:rPr>
+          <w:rFonts w:ascii="Segoe UI" w:eastAsia="Times New Roman" w:hAnsi="Segoe UI" w:cs="Segoe UI"/>
+          <w:color w:val="24292E"/>
+          <w:sz w:val="20"/>
+          <w:szCs w:val="20"/>
           <w:lang w:val="en-US" w:eastAsia="de-DE"/>
         </w:rPr>
         <w:t xml:space="preserve"> </w:t>
-      </w:r>
-      <w:r>
-        <w:rPr>
-          <w:rFonts w:ascii="Segoe UI" w:eastAsia="Times New Roman" w:hAnsi="Segoe UI" w:cs="Segoe UI"/>
-          <w:color w:val="24292E"/>
-          <w:sz w:val="24"/>
-          <w:szCs w:val="24"/>
-          <w:lang w:val="en-US" w:eastAsia="de-DE"/>
-        </w:rPr>
-        <w:t xml:space="preserve"> in section "resource types". </w:t>
       </w:r>
     </w:p>
     <w:p>
       <w:pPr>
-        <w:spacing w:after="0" w:afterAutospacing="1" w:line="240" w:lineRule="auto"/>
-        <w:rPr>
-          <w:rFonts w:ascii="Segoe UI" w:eastAsia="Times New Roman" w:hAnsi="Segoe UI" w:cs="Segoe UI"/>
-          <w:color w:val="24292E"/>
-          <w:sz w:val="24"/>
-          <w:szCs w:val="24"/>
-          <w:lang w:val="en-US" w:eastAsia="de-DE"/>
-        </w:rPr>
-      </w:pPr>
-      <w:r>
-        <w:rPr>
-          <w:rFonts w:ascii="Segoe UI" w:eastAsia="Times New Roman" w:hAnsi="Segoe UI" w:cs="Segoe UI"/>
-          <w:color w:val="24292E"/>
-          <w:sz w:val="24"/>
-          <w:szCs w:val="24"/>
-          <w:lang w:val="en-US" w:eastAsia="de-DE"/>
-        </w:rPr>
-        <w:t xml:space="preserve">Furthermore, it is possible to get all resources of </w:t>
-      </w:r>
-      <w:proofErr w:type="gramStart"/>
-      <w:r>
-        <w:rPr>
-          <w:rFonts w:ascii="Segoe UI" w:eastAsia="Times New Roman" w:hAnsi="Segoe UI" w:cs="Segoe UI"/>
-          <w:color w:val="24292E"/>
-          <w:sz w:val="24"/>
-          <w:szCs w:val="24"/>
-          <w:lang w:val="en-US" w:eastAsia="de-DE"/>
-        </w:rPr>
-        <w:t>different types</w:t>
-      </w:r>
-      <w:proofErr w:type="gramEnd"/>
-      <w:r>
-        <w:rPr>
-          <w:rFonts w:ascii="Segoe UI" w:eastAsia="Times New Roman" w:hAnsi="Segoe UI" w:cs="Segoe UI"/>
-          <w:color w:val="24292E"/>
-          <w:sz w:val="24"/>
-          <w:szCs w:val="24"/>
-          <w:lang w:val="en-US" w:eastAsia="de-DE"/>
-        </w:rPr>
-        <w:t xml:space="preserve"> belonging to a name or label:</w:t>
+        <w:spacing w:after="100" w:afterAutospacing="1" w:line="240" w:lineRule="auto"/>
+        <w:rPr>
+          <w:rFonts w:ascii="Segoe UI" w:eastAsia="Times New Roman" w:hAnsi="Segoe UI" w:cs="Segoe UI"/>
+          <w:color w:val="24292E"/>
+          <w:sz w:val="20"/>
+          <w:szCs w:val="20"/>
+          <w:lang w:val="en-US" w:eastAsia="de-DE"/>
+        </w:rPr>
+      </w:pPr>
+      <w:r>
+        <w:rPr>
+          <w:rFonts w:ascii="Segoe UI" w:eastAsia="Times New Roman" w:hAnsi="Segoe UI" w:cs="Segoe UI"/>
+          <w:color w:val="24292E"/>
+          <w:sz w:val="20"/>
+          <w:szCs w:val="20"/>
+          <w:lang w:val="en-US" w:eastAsia="de-DE"/>
+        </w:rPr>
+        <w:t xml:space="preserve">To get a list of all resources of a cluster including their </w:t>
+      </w:r>
+      <w:proofErr w:type="spellStart"/>
+      <w:r>
+        <w:rPr>
+          <w:rFonts w:ascii="Segoe UI" w:eastAsia="Times New Roman" w:hAnsi="Segoe UI" w:cs="Segoe UI"/>
+          <w:color w:val="24292E"/>
+          <w:sz w:val="20"/>
+          <w:szCs w:val="20"/>
+          <w:lang w:val="en-US" w:eastAsia="de-DE"/>
+        </w:rPr>
+        <w:t>shortnames</w:t>
+      </w:r>
+      <w:proofErr w:type="spellEnd"/>
+      <w:r>
+        <w:rPr>
+          <w:rFonts w:ascii="Segoe UI" w:eastAsia="Times New Roman" w:hAnsi="Segoe UI" w:cs="Segoe UI"/>
+          <w:color w:val="24292E"/>
+          <w:sz w:val="20"/>
+          <w:szCs w:val="20"/>
+          <w:lang w:val="en-US" w:eastAsia="de-DE"/>
+        </w:rPr>
+        <w:t xml:space="preserve"> run:</w:t>
+      </w:r>
+      <w:r>
+        <w:rPr>
+          <w:rFonts w:ascii="Segoe UI" w:eastAsia="Times New Roman" w:hAnsi="Segoe UI" w:cs="Segoe UI"/>
+          <w:color w:val="24292E"/>
+          <w:sz w:val="20"/>
+          <w:szCs w:val="20"/>
+          <w:lang w:val="en-US" w:eastAsia="de-DE"/>
+        </w:rPr>
+        <w:t xml:space="preserve"> </w:t>
+      </w:r>
+      <w:proofErr w:type="spellStart"/>
+      <w:r>
+        <w:rPr>
+          <w:rFonts w:ascii="Consolas" w:eastAsia="Times New Roman" w:hAnsi="Consolas" w:cs="Times New Roman"/>
+          <w:sz w:val="20"/>
+          <w:szCs w:val="20"/>
+          <w:lang w:val="en-US" w:eastAsia="de-DE"/>
+        </w:rPr>
+        <w:t>kubectl</w:t>
+      </w:r>
+      <w:proofErr w:type="spellEnd"/>
+      <w:r>
+        <w:rPr>
+          <w:rFonts w:ascii="Consolas" w:eastAsia="Times New Roman" w:hAnsi="Consolas" w:cs="Times New Roman"/>
+          <w:sz w:val="20"/>
+          <w:szCs w:val="20"/>
+          <w:lang w:val="en-US" w:eastAsia="de-DE"/>
+        </w:rPr>
+        <w:t xml:space="preserve"> </w:t>
+      </w:r>
+      <w:proofErr w:type="spellStart"/>
+      <w:r>
+        <w:rPr>
+          <w:rFonts w:ascii="Consolas" w:eastAsia="Times New Roman" w:hAnsi="Consolas" w:cs="Times New Roman"/>
+          <w:sz w:val="20"/>
+          <w:szCs w:val="20"/>
+          <w:lang w:val="en-US" w:eastAsia="de-DE"/>
+        </w:rPr>
+        <w:t>api</w:t>
+      </w:r>
+      <w:proofErr w:type="spellEnd"/>
+      <w:r>
+        <w:rPr>
+          <w:rFonts w:ascii="Consolas" w:eastAsia="Times New Roman" w:hAnsi="Consolas" w:cs="Times New Roman"/>
+          <w:sz w:val="20"/>
+          <w:szCs w:val="20"/>
+          <w:lang w:val="en-US" w:eastAsia="de-DE"/>
+        </w:rPr>
+        <w:t>-resources</w:t>
       </w:r>
     </w:p>
     <w:p>
@@ -988,8 +957,30 @@
         <w:rPr>
           <w:rFonts w:ascii="Segoe UI" w:eastAsia="Times New Roman" w:hAnsi="Segoe UI" w:cs="Segoe UI"/>
           <w:color w:val="24292E"/>
-          <w:sz w:val="24"/>
-          <w:szCs w:val="24"/>
+          <w:sz w:val="20"/>
+          <w:szCs w:val="20"/>
+          <w:lang w:val="en-US" w:eastAsia="de-DE"/>
+        </w:rPr>
+      </w:pPr>
+      <w:r>
+        <w:rPr>
+          <w:rFonts w:ascii="Segoe UI" w:eastAsia="Times New Roman" w:hAnsi="Segoe UI" w:cs="Segoe UI"/>
+          <w:color w:val="24292E"/>
+          <w:sz w:val="20"/>
+          <w:szCs w:val="20"/>
+          <w:lang w:val="en-US" w:eastAsia="de-DE"/>
+        </w:rPr>
+        <w:t>Furthermore, it is possible to get all resources of different types belonging to a name or label:</w:t>
+      </w:r>
+    </w:p>
+    <w:p>
+      <w:pPr>
+        <w:spacing w:after="100" w:afterAutospacing="1" w:line="240" w:lineRule="auto"/>
+        <w:rPr>
+          <w:rFonts w:ascii="Segoe UI" w:eastAsia="Times New Roman" w:hAnsi="Segoe UI" w:cs="Segoe UI"/>
+          <w:color w:val="24292E"/>
+          <w:sz w:val="20"/>
+          <w:szCs w:val="20"/>
           <w:lang w:val="en-US" w:eastAsia="de-DE"/>
         </w:rPr>
       </w:pPr>
@@ -998,8 +989,8 @@
         <w:rPr>
           <w:rFonts w:ascii="Consolas" w:eastAsia="Times New Roman" w:hAnsi="Consolas" w:cs="Courier New"/>
           <w:color w:val="24292E"/>
-          <w:sz w:val="24"/>
-          <w:szCs w:val="24"/>
+          <w:sz w:val="20"/>
+          <w:szCs w:val="20"/>
           <w:lang w:val="en-US" w:eastAsia="de-DE"/>
         </w:rPr>
         <w:t>kubectl</w:t>
@@ -1009,8 +1000,8 @@
         <w:rPr>
           <w:rFonts w:ascii="Consolas" w:eastAsia="Times New Roman" w:hAnsi="Consolas" w:cs="Courier New"/>
           <w:color w:val="24292E"/>
-          <w:sz w:val="24"/>
-          <w:szCs w:val="24"/>
+          <w:sz w:val="20"/>
+          <w:szCs w:val="20"/>
           <w:lang w:val="en-US" w:eastAsia="de-DE"/>
         </w:rPr>
         <w:t xml:space="preserve"> get </w:t>
@@ -1021,8 +1012,8 @@
         <w:rPr>
           <w:rFonts w:ascii="Consolas" w:eastAsia="Times New Roman" w:hAnsi="Consolas" w:cs="Courier New"/>
           <w:color w:val="24292E"/>
-          <w:sz w:val="24"/>
-          <w:szCs w:val="24"/>
+          <w:sz w:val="20"/>
+          <w:szCs w:val="20"/>
           <w:lang w:val="en-US" w:eastAsia="de-DE"/>
         </w:rPr>
         <w:t>svc,pod</w:t>
@@ -1032,8 +1023,8 @@
         <w:rPr>
           <w:rFonts w:ascii="Consolas" w:eastAsia="Times New Roman" w:hAnsi="Consolas" w:cs="Courier New"/>
           <w:color w:val="24292E"/>
-          <w:sz w:val="24"/>
-          <w:szCs w:val="24"/>
+          <w:sz w:val="20"/>
+          <w:szCs w:val="20"/>
           <w:lang w:val="en-US" w:eastAsia="de-DE"/>
         </w:rPr>
         <w:t>,deploy</w:t>
@@ -1043,8 +1034,8 @@
         <w:rPr>
           <w:rFonts w:ascii="Consolas" w:eastAsia="Times New Roman" w:hAnsi="Consolas" w:cs="Courier New"/>
           <w:color w:val="24292E"/>
-          <w:sz w:val="24"/>
-          <w:szCs w:val="24"/>
+          <w:sz w:val="20"/>
+          <w:szCs w:val="20"/>
           <w:lang w:val="en-US" w:eastAsia="de-DE"/>
         </w:rPr>
         <w:t xml:space="preserve"> -l name=</w:t>
@@ -1054,8 +1045,8 @@
         <w:rPr>
           <w:rFonts w:ascii="Consolas" w:eastAsia="Times New Roman" w:hAnsi="Consolas" w:cs="Courier New"/>
           <w:color w:val="24292E"/>
-          <w:sz w:val="24"/>
-          <w:szCs w:val="24"/>
+          <w:sz w:val="20"/>
+          <w:szCs w:val="20"/>
           <w:lang w:val="en-US" w:eastAsia="de-DE"/>
         </w:rPr>
         <w:t>nginx</w:t>
@@ -1065,24 +1056,12 @@
         <w:rPr>
           <w:rFonts w:ascii="Segoe UI" w:eastAsia="Times New Roman" w:hAnsi="Segoe UI" w:cs="Segoe UI"/>
           <w:color w:val="24292E"/>
-          <w:sz w:val="24"/>
-          <w:szCs w:val="24"/>
+          <w:sz w:val="20"/>
+          <w:szCs w:val="20"/>
           <w:lang w:val="en-US" w:eastAsia="de-DE"/>
         </w:rPr>
         <w:t>.</w:t>
       </w:r>
-    </w:p>
-    <w:p>
-      <w:pPr>
-        <w:spacing w:after="0" w:afterAutospacing="1" w:line="240" w:lineRule="auto"/>
-        <w:rPr>
-          <w:rFonts w:ascii="Segoe UI" w:eastAsia="Times New Roman" w:hAnsi="Segoe UI" w:cs="Segoe UI"/>
-          <w:color w:val="24292E"/>
-          <w:sz w:val="24"/>
-          <w:szCs w:val="24"/>
-          <w:lang w:val="en-US" w:eastAsia="de-DE"/>
-        </w:rPr>
-      </w:pPr>
     </w:p>
     <w:p>
       <w:pPr>
@@ -1096,7 +1075,7 @@
           <w:b/>
           <w:bCs/>
           <w:color w:val="24292E"/>
-          <w:sz w:val="36"/>
+          <w:sz w:val="32"/>
           <w:szCs w:val="36"/>
           <w:lang w:val="en-US" w:eastAsia="de-DE"/>
         </w:rPr>
@@ -1107,7 +1086,264 @@
           <w:b/>
           <w:bCs/>
           <w:color w:val="24292E"/>
-          <w:sz w:val="36"/>
+          <w:sz w:val="32"/>
+          <w:szCs w:val="36"/>
+          <w:lang w:val="en-US" w:eastAsia="de-DE"/>
+        </w:rPr>
+        <w:t>other hints</w:t>
+      </w:r>
+    </w:p>
+    <w:p>
+      <w:pPr>
+        <w:pStyle w:val="ListParagraph"/>
+        <w:numPr>
+          <w:ilvl w:val="0"/>
+          <w:numId w:val="2"/>
+        </w:numPr>
+        <w:shd w:val="clear" w:color="auto" w:fill="FFFFFF"/>
+        <w:spacing w:after="0" w:line="285" w:lineRule="atLeast"/>
+        <w:rPr>
+          <w:rFonts w:ascii="Consolas" w:eastAsia="Times New Roman" w:hAnsi="Consolas" w:cs="Times New Roman"/>
+          <w:sz w:val="20"/>
+          <w:szCs w:val="20"/>
+          <w:lang w:val="en-US" w:eastAsia="de-DE"/>
+        </w:rPr>
+      </w:pPr>
+      <w:proofErr w:type="spellStart"/>
+      <w:r>
+        <w:rPr>
+          <w:rFonts w:ascii="Consolas" w:eastAsia="Times New Roman" w:hAnsi="Consolas" w:cs="Times New Roman"/>
+          <w:sz w:val="20"/>
+          <w:szCs w:val="20"/>
+          <w:lang w:val="en-US" w:eastAsia="de-DE"/>
+        </w:rPr>
+        <w:t>kubectl</w:t>
+      </w:r>
+      <w:proofErr w:type="spellEnd"/>
+      <w:r>
+        <w:rPr>
+          <w:rFonts w:ascii="Consolas" w:eastAsia="Times New Roman" w:hAnsi="Consolas" w:cs="Times New Roman"/>
+          <w:sz w:val="20"/>
+          <w:szCs w:val="20"/>
+          <w:lang w:val="en-US" w:eastAsia="de-DE"/>
+        </w:rPr>
+        <w:t xml:space="preserve"> explain &lt;resource&gt; </w:t>
+      </w:r>
+      <w:r>
+        <w:rPr>
+          <w:rFonts w:ascii="Segoe UI" w:eastAsia="Times New Roman" w:hAnsi="Segoe UI" w:cs="Segoe UI"/>
+          <w:sz w:val="20"/>
+          <w:szCs w:val="20"/>
+          <w:lang w:val="en-US" w:eastAsia="de-DE"/>
+        </w:rPr>
+        <w:t>will give you a description of the specified resource. To get more details append the field name to the resource like this:</w:t>
+      </w:r>
+      <w:r>
+        <w:rPr>
+          <w:rFonts w:ascii="Consolas" w:eastAsia="Times New Roman" w:hAnsi="Consolas" w:cs="Times New Roman"/>
+          <w:sz w:val="20"/>
+          <w:szCs w:val="20"/>
+          <w:lang w:val="en-US" w:eastAsia="de-DE"/>
+        </w:rPr>
+        <w:t xml:space="preserve">            </w:t>
+      </w:r>
+      <w:proofErr w:type="spellStart"/>
+      <w:r>
+        <w:rPr>
+          <w:rFonts w:ascii="Consolas" w:eastAsia="Times New Roman" w:hAnsi="Consolas" w:cs="Times New Roman"/>
+          <w:sz w:val="20"/>
+          <w:szCs w:val="20"/>
+          <w:lang w:val="en-US" w:eastAsia="de-DE"/>
+        </w:rPr>
+        <w:t>kubectl</w:t>
+      </w:r>
+      <w:proofErr w:type="spellEnd"/>
+      <w:r>
+        <w:rPr>
+          <w:rFonts w:ascii="Consolas" w:eastAsia="Times New Roman" w:hAnsi="Consolas" w:cs="Times New Roman"/>
+          <w:sz w:val="20"/>
+          <w:szCs w:val="20"/>
+          <w:lang w:val="en-US" w:eastAsia="de-DE"/>
+        </w:rPr>
+        <w:t xml:space="preserve"> explain </w:t>
+      </w:r>
+      <w:proofErr w:type="spellStart"/>
+      <w:proofErr w:type="gramStart"/>
+      <w:r>
+        <w:rPr>
+          <w:rFonts w:ascii="Consolas" w:eastAsia="Times New Roman" w:hAnsi="Consolas" w:cs="Times New Roman"/>
+          <w:sz w:val="20"/>
+          <w:szCs w:val="20"/>
+          <w:lang w:val="en-US" w:eastAsia="de-DE"/>
+        </w:rPr>
+        <w:t>pod.spec</w:t>
+      </w:r>
+      <w:proofErr w:type="spellEnd"/>
+      <w:proofErr w:type="gramEnd"/>
+    </w:p>
+    <w:p>
+      <w:pPr>
+        <w:pStyle w:val="ListParagraph"/>
+        <w:numPr>
+          <w:ilvl w:val="0"/>
+          <w:numId w:val="2"/>
+        </w:numPr>
+        <w:shd w:val="clear" w:color="auto" w:fill="FFFFFF"/>
+        <w:spacing w:after="0" w:line="285" w:lineRule="atLeast"/>
+        <w:rPr>
+          <w:rFonts w:ascii="Consolas" w:eastAsia="Times New Roman" w:hAnsi="Consolas" w:cs="Times New Roman"/>
+          <w:sz w:val="20"/>
+          <w:szCs w:val="20"/>
+          <w:lang w:val="en-US" w:eastAsia="de-DE"/>
+        </w:rPr>
+      </w:pPr>
+      <w:r>
+        <w:rPr>
+          <w:rFonts w:ascii="Consolas" w:eastAsia="Times New Roman" w:hAnsi="Consolas" w:cs="Times New Roman"/>
+          <w:sz w:val="20"/>
+          <w:szCs w:val="20"/>
+          <w:lang w:val="en-US" w:eastAsia="de-DE"/>
+        </w:rPr>
+        <w:t xml:space="preserve">--dry-run </w:t>
+      </w:r>
+      <w:r>
+        <w:rPr>
+          <w:rFonts w:ascii="Segoe UI" w:eastAsia="Times New Roman" w:hAnsi="Segoe UI" w:cs="Segoe UI"/>
+          <w:sz w:val="20"/>
+          <w:szCs w:val="20"/>
+          <w:lang w:val="en-US" w:eastAsia="de-DE"/>
+        </w:rPr>
+        <w:t>can be added to a</w:t>
+      </w:r>
+      <w:r>
+        <w:rPr>
+          <w:rFonts w:ascii="Consolas" w:eastAsia="Times New Roman" w:hAnsi="Consolas" w:cs="Times New Roman"/>
+          <w:sz w:val="20"/>
+          <w:szCs w:val="20"/>
+          <w:lang w:val="en-US" w:eastAsia="de-DE"/>
+        </w:rPr>
+        <w:t xml:space="preserve"> </w:t>
+      </w:r>
+      <w:proofErr w:type="spellStart"/>
+      <w:r>
+        <w:rPr>
+          <w:rFonts w:ascii="Consolas" w:eastAsia="Times New Roman" w:hAnsi="Consolas" w:cs="Times New Roman"/>
+          <w:sz w:val="20"/>
+          <w:szCs w:val="20"/>
+          <w:lang w:val="en-US" w:eastAsia="de-DE"/>
+        </w:rPr>
+        <w:t>kubectl</w:t>
+      </w:r>
+      <w:proofErr w:type="spellEnd"/>
+      <w:r>
+        <w:rPr>
+          <w:rFonts w:ascii="Consolas" w:eastAsia="Times New Roman" w:hAnsi="Consolas" w:cs="Times New Roman"/>
+          <w:sz w:val="20"/>
+          <w:szCs w:val="20"/>
+          <w:lang w:val="en-US" w:eastAsia="de-DE"/>
+        </w:rPr>
+        <w:t xml:space="preserve"> </w:t>
+      </w:r>
+      <w:r>
+        <w:rPr>
+          <w:rFonts w:ascii="Segoe UI" w:eastAsia="Times New Roman" w:hAnsi="Segoe UI" w:cs="Segoe UI"/>
+          <w:sz w:val="20"/>
+          <w:szCs w:val="20"/>
+          <w:lang w:val="en-US" w:eastAsia="de-DE"/>
+        </w:rPr>
+        <w:t>command to run in simulation mode.</w:t>
+      </w:r>
+    </w:p>
+    <w:p>
+      <w:pPr>
+        <w:pStyle w:val="ListParagraph"/>
+        <w:numPr>
+          <w:ilvl w:val="0"/>
+          <w:numId w:val="2"/>
+        </w:numPr>
+        <w:shd w:val="clear" w:color="auto" w:fill="FFFFFF"/>
+        <w:spacing w:after="0" w:line="285" w:lineRule="atLeast"/>
+        <w:rPr>
+          <w:rFonts w:ascii="Segoe UI" w:eastAsia="Times New Roman" w:hAnsi="Segoe UI" w:cs="Segoe UI"/>
+          <w:sz w:val="20"/>
+          <w:szCs w:val="20"/>
+          <w:lang w:val="en-US" w:eastAsia="de-DE"/>
+        </w:rPr>
+      </w:pPr>
+      <w:proofErr w:type="spellStart"/>
+      <w:r>
+        <w:rPr>
+          <w:rFonts w:ascii="Consolas" w:eastAsia="Times New Roman" w:hAnsi="Consolas" w:cs="Times New Roman"/>
+          <w:sz w:val="20"/>
+          <w:szCs w:val="20"/>
+          <w:lang w:val="en-US" w:eastAsia="de-DE"/>
+        </w:rPr>
+        <w:t>kubectl</w:t>
+      </w:r>
+      <w:proofErr w:type="spellEnd"/>
+      <w:r>
+        <w:rPr>
+          <w:rFonts w:ascii="Consolas" w:eastAsia="Times New Roman" w:hAnsi="Consolas" w:cs="Times New Roman"/>
+          <w:sz w:val="20"/>
+          <w:szCs w:val="20"/>
+          <w:lang w:val="en-US" w:eastAsia="de-DE"/>
+        </w:rPr>
+        <w:t xml:space="preserve"> diff -f &lt;file&gt; </w:t>
+      </w:r>
+      <w:r>
+        <w:rPr>
+          <w:rFonts w:ascii="Segoe UI" w:eastAsia="Times New Roman" w:hAnsi="Segoe UI" w:cs="Segoe UI"/>
+          <w:sz w:val="20"/>
+          <w:szCs w:val="20"/>
+          <w:lang w:val="en-US" w:eastAsia="de-DE"/>
+        </w:rPr>
+        <w:t xml:space="preserve">is useful to check &amp; get the delta between a resource specified locally in a file and its currently deployed version in the cluster.  </w:t>
+      </w:r>
+    </w:p>
+    <w:p>
+      <w:pPr>
+        <w:spacing w:after="100" w:afterAutospacing="1" w:line="240" w:lineRule="auto"/>
+        <w:rPr>
+          <w:rFonts w:ascii="Segoe UI" w:eastAsia="Times New Roman" w:hAnsi="Segoe UI" w:cs="Segoe UI"/>
+          <w:color w:val="24292E"/>
+          <w:szCs w:val="24"/>
+          <w:lang w:val="en-US" w:eastAsia="de-DE"/>
+        </w:rPr>
+      </w:pPr>
+      <w:r>
+        <w:rPr>
+          <w:rFonts w:ascii="Segoe UI" w:eastAsia="Times New Roman" w:hAnsi="Segoe UI" w:cs="Segoe UI"/>
+          <w:color w:val="24292E"/>
+          <w:szCs w:val="24"/>
+          <w:lang w:val="en-US" w:eastAsia="de-DE"/>
+        </w:rPr>
+        <w:br w:type="page"/>
+      </w:r>
+    </w:p>
+    <w:p>
+      <w:pPr>
+        <w:pBdr>
+          <w:bottom w:val="single" w:sz="6" w:space="4" w:color="EAECEF"/>
+        </w:pBdr>
+        <w:spacing w:before="360" w:after="240" w:line="240" w:lineRule="auto"/>
+        <w:outlineLvl w:val="1"/>
+        <w:rPr>
+          <w:rFonts w:ascii="Segoe UI" w:eastAsia="Times New Roman" w:hAnsi="Segoe UI" w:cs="Segoe UI"/>
+          <w:b/>
+          <w:bCs/>
+          <w:color w:val="24292E"/>
+          <w:sz w:val="32"/>
+          <w:szCs w:val="36"/>
+          <w:lang w:val="en-US" w:eastAsia="de-DE"/>
+        </w:rPr>
+      </w:pPr>
+      <w:r>
+        <w:rPr>
+          <w:rFonts w:ascii="Segoe UI" w:eastAsia="Times New Roman" w:hAnsi="Segoe UI" w:cs="Segoe UI"/>
+          <w:b/>
+          <w:bCs/>
+          <w:color w:val="24292E"/>
+          <w:sz w:val="32"/>
           <w:szCs w:val="36"/>
           <w:lang w:val="en-US" w:eastAsia="de-DE"/>
         </w:rPr>
@@ -1121,7 +1357,7 @@
           <w:b/>
           <w:bCs/>
           <w:color w:val="24292E"/>
-          <w:sz w:val="36"/>
+          <w:sz w:val="32"/>
           <w:szCs w:val="36"/>
           <w:lang w:val="en-US" w:eastAsia="de-DE"/>
         </w:rPr>
@@ -1134,7 +1370,7 @@
           <w:b/>
           <w:bCs/>
           <w:color w:val="24292E"/>
-          <w:sz w:val="36"/>
+          <w:sz w:val="32"/>
           <w:szCs w:val="36"/>
           <w:lang w:val="en-US" w:eastAsia="de-DE"/>
         </w:rPr>
@@ -1148,7 +1384,6 @@
           <w:rFonts w:ascii="Segoe UI" w:eastAsia="Times New Roman" w:hAnsi="Segoe UI" w:cs="Segoe UI"/>
           <w:bCs/>
           <w:color w:val="24292E"/>
-          <w:sz w:val="24"/>
           <w:szCs w:val="24"/>
           <w:lang w:val="en-US" w:eastAsia="de-DE"/>
         </w:rPr>
@@ -1158,25 +1393,11 @@
           <w:rFonts w:ascii="Segoe UI" w:eastAsia="Times New Roman" w:hAnsi="Segoe UI" w:cs="Segoe UI"/>
           <w:bCs/>
           <w:color w:val="24292E"/>
-          <w:sz w:val="24"/>
           <w:szCs w:val="24"/>
           <w:lang w:val="en-US" w:eastAsia="de-DE"/>
         </w:rPr>
-        <w:t xml:space="preserve">Please note, the examples below </w:t>
-      </w:r>
-      <w:r>
-        <w:rPr>
-          <w:rFonts w:ascii="Segoe UI" w:eastAsia="Times New Roman" w:hAnsi="Segoe UI" w:cs="Segoe UI"/>
-          <w:bCs/>
-          <w:color w:val="24292E"/>
-          <w:sz w:val="24"/>
-          <w:szCs w:val="24"/>
-          <w:lang w:val="en-US" w:eastAsia="de-DE"/>
-        </w:rPr>
-        <w:t>are based on the “pod” resource, but also work with other resources like “service” or “deployment”.</w:t>
-      </w:r>
-      <w:bookmarkStart w:id="0" w:name="_GoBack"/>
-      <w:bookmarkEnd w:id="0"/>
+        <w:t>Please note, the examples below are based on the “pod” resource, but also work with other resources like “service” or “deployment”.</w:t>
+      </w:r>
     </w:p>
     <w:p>
       <w:pPr>
@@ -1185,7 +1406,6 @@
           <w:rFonts w:ascii="Segoe UI" w:eastAsia="Times New Roman" w:hAnsi="Segoe UI" w:cs="Segoe UI"/>
           <w:bCs/>
           <w:color w:val="24292E"/>
-          <w:sz w:val="24"/>
           <w:szCs w:val="24"/>
           <w:lang w:val="en-US" w:eastAsia="de-DE"/>
         </w:rPr>
@@ -1203,8 +1423,8 @@
         <w:tblLook w:val="04A0" w:firstRow="1" w:lastRow="0" w:firstColumn="1" w:lastColumn="0" w:noHBand="0" w:noVBand="1"/>
       </w:tblPr>
       <w:tblGrid>
-        <w:gridCol w:w="3772"/>
-        <w:gridCol w:w="5482"/>
+        <w:gridCol w:w="3767"/>
+        <w:gridCol w:w="5487"/>
       </w:tblGrid>
       <w:tr>
         <w:trPr>
@@ -1239,7 +1459,6 @@
                 <w:b/>
                 <w:bCs/>
                 <w:color w:val="24292E"/>
-                <w:sz w:val="24"/>
                 <w:szCs w:val="24"/>
                 <w:lang w:val="en-US" w:eastAsia="de-DE"/>
               </w:rPr>
@@ -1250,7 +1469,6 @@
                 <w:b/>
                 <w:bCs/>
                 <w:color w:val="24292E"/>
-                <w:sz w:val="24"/>
                 <w:szCs w:val="24"/>
                 <w:lang w:val="en-US" w:eastAsia="de-DE"/>
               </w:rPr>
@@ -1286,7 +1504,6 @@
                 <w:b/>
                 <w:bCs/>
                 <w:color w:val="24292E"/>
-                <w:sz w:val="24"/>
                 <w:szCs w:val="24"/>
                 <w:lang w:val="en-US" w:eastAsia="de-DE"/>
               </w:rPr>
@@ -1297,7 +1514,6 @@
                 <w:b/>
                 <w:bCs/>
                 <w:color w:val="24292E"/>
-                <w:sz w:val="24"/>
                 <w:szCs w:val="24"/>
                 <w:lang w:val="en-US" w:eastAsia="de-DE"/>
               </w:rPr>
@@ -1335,7 +1551,6 @@
               <w:rPr>
                 <w:rFonts w:ascii="Consolas" w:eastAsia="Times New Roman" w:hAnsi="Consolas" w:cs="Courier New"/>
                 <w:color w:val="24292E"/>
-                <w:sz w:val="24"/>
                 <w:szCs w:val="24"/>
                 <w:lang w:val="en-US" w:eastAsia="de-DE"/>
               </w:rPr>
@@ -1345,7 +1560,6 @@
               <w:rPr>
                 <w:rFonts w:ascii="Consolas" w:eastAsia="Times New Roman" w:hAnsi="Consolas" w:cs="Courier New"/>
                 <w:color w:val="24292E"/>
-                <w:sz w:val="24"/>
                 <w:szCs w:val="24"/>
                 <w:lang w:val="en-US" w:eastAsia="de-DE"/>
               </w:rPr>
@@ -1356,7 +1570,6 @@
               <w:rPr>
                 <w:rFonts w:ascii="Consolas" w:eastAsia="Times New Roman" w:hAnsi="Consolas" w:cs="Courier New"/>
                 <w:color w:val="24292E"/>
-                <w:sz w:val="24"/>
                 <w:szCs w:val="24"/>
                 <w:lang w:val="en-US" w:eastAsia="de-DE"/>
               </w:rPr>
@@ -1389,7 +1602,6 @@
               <w:rPr>
                 <w:rFonts w:ascii="Segoe UI" w:eastAsia="Times New Roman" w:hAnsi="Segoe UI" w:cs="Segoe UI"/>
                 <w:color w:val="24292E"/>
-                <w:sz w:val="24"/>
                 <w:szCs w:val="24"/>
                 <w:lang w:val="en-US" w:eastAsia="de-DE"/>
               </w:rPr>
@@ -1398,7 +1610,6 @@
               <w:rPr>
                 <w:rFonts w:ascii="Segoe UI" w:eastAsia="Times New Roman" w:hAnsi="Segoe UI" w:cs="Segoe UI"/>
                 <w:color w:val="24292E"/>
-                <w:sz w:val="24"/>
                 <w:szCs w:val="24"/>
                 <w:lang w:val="en-US" w:eastAsia="de-DE"/>
               </w:rPr>
@@ -1436,7 +1647,6 @@
               <w:rPr>
                 <w:rFonts w:ascii="Segoe UI" w:eastAsia="Times New Roman" w:hAnsi="Segoe UI" w:cs="Segoe UI"/>
                 <w:color w:val="24292E"/>
-                <w:sz w:val="24"/>
                 <w:szCs w:val="24"/>
                 <w:lang w:val="en-US" w:eastAsia="de-DE"/>
               </w:rPr>
@@ -1446,7 +1656,6 @@
               <w:rPr>
                 <w:rFonts w:ascii="Consolas" w:eastAsia="Times New Roman" w:hAnsi="Consolas" w:cs="Courier New"/>
                 <w:color w:val="24292E"/>
-                <w:sz w:val="24"/>
                 <w:szCs w:val="24"/>
                 <w:lang w:val="en-US" w:eastAsia="de-DE"/>
               </w:rPr>
@@ -1457,7 +1666,6 @@
               <w:rPr>
                 <w:rFonts w:ascii="Consolas" w:eastAsia="Times New Roman" w:hAnsi="Consolas" w:cs="Courier New"/>
                 <w:color w:val="24292E"/>
-                <w:sz w:val="24"/>
                 <w:szCs w:val="24"/>
                 <w:lang w:val="en-US" w:eastAsia="de-DE"/>
               </w:rPr>
@@ -1490,7 +1698,6 @@
               <w:rPr>
                 <w:rFonts w:ascii="Segoe UI" w:eastAsia="Times New Roman" w:hAnsi="Segoe UI" w:cs="Segoe UI"/>
                 <w:color w:val="24292E"/>
-                <w:sz w:val="24"/>
                 <w:szCs w:val="24"/>
                 <w:lang w:val="en-US" w:eastAsia="de-DE"/>
               </w:rPr>
@@ -1499,21 +1706,10 @@
               <w:rPr>
                 <w:rFonts w:ascii="Segoe UI" w:eastAsia="Times New Roman" w:hAnsi="Segoe UI" w:cs="Segoe UI"/>
                 <w:color w:val="24292E"/>
-                <w:sz w:val="24"/>
-                <w:szCs w:val="24"/>
-                <w:lang w:val="en-US" w:eastAsia="de-DE"/>
-              </w:rPr>
-              <w:t xml:space="preserve">get all pods </w:t>
-            </w:r>
-            <w:r>
-              <w:rPr>
-                <w:rFonts w:ascii="Segoe UI" w:eastAsia="Times New Roman" w:hAnsi="Segoe UI" w:cs="Segoe UI"/>
-                <w:color w:val="24292E"/>
-                <w:sz w:val="24"/>
-                <w:szCs w:val="24"/>
-                <w:lang w:val="en-US" w:eastAsia="de-DE"/>
-              </w:rPr>
-              <w:t>in your current namespace</w:t>
+                <w:szCs w:val="24"/>
+                <w:lang w:val="en-US" w:eastAsia="de-DE"/>
+              </w:rPr>
+              <w:t>get all pods in your current namespace</w:t>
             </w:r>
           </w:p>
         </w:tc>
@@ -1547,7 +1743,6 @@
               <w:rPr>
                 <w:rFonts w:ascii="Consolas" w:eastAsia="Times New Roman" w:hAnsi="Consolas" w:cs="Courier New"/>
                 <w:color w:val="24292E"/>
-                <w:sz w:val="24"/>
                 <w:szCs w:val="24"/>
                 <w:lang w:val="en-US" w:eastAsia="de-DE"/>
               </w:rPr>
@@ -1557,7 +1752,6 @@
               <w:rPr>
                 <w:rFonts w:ascii="Consolas" w:eastAsia="Times New Roman" w:hAnsi="Consolas" w:cs="Courier New"/>
                 <w:color w:val="24292E"/>
-                <w:sz w:val="24"/>
                 <w:szCs w:val="24"/>
                 <w:lang w:val="en-US" w:eastAsia="de-DE"/>
               </w:rPr>
@@ -1568,7 +1762,6 @@
               <w:rPr>
                 <w:rFonts w:ascii="Consolas" w:eastAsia="Times New Roman" w:hAnsi="Consolas" w:cs="Courier New"/>
                 <w:color w:val="24292E"/>
-                <w:sz w:val="24"/>
                 <w:szCs w:val="24"/>
                 <w:lang w:val="en-US" w:eastAsia="de-DE"/>
               </w:rPr>
@@ -1581,7 +1774,6 @@
               <w:rPr>
                 <w:rFonts w:ascii="Segoe UI" w:eastAsia="Times New Roman" w:hAnsi="Segoe UI" w:cs="Segoe UI"/>
                 <w:color w:val="24292E"/>
-                <w:sz w:val="24"/>
                 <w:szCs w:val="24"/>
                 <w:lang w:val="en-US" w:eastAsia="de-DE"/>
               </w:rPr>
@@ -1590,7 +1782,6 @@
               <w:rPr>
                 <w:rFonts w:ascii="Consolas" w:eastAsia="Times New Roman" w:hAnsi="Consolas" w:cs="Courier New"/>
                 <w:color w:val="24292E"/>
-                <w:sz w:val="24"/>
                 <w:szCs w:val="24"/>
                 <w:lang w:val="en-US" w:eastAsia="de-DE"/>
               </w:rPr>
@@ -1623,7 +1814,6 @@
               <w:rPr>
                 <w:rFonts w:ascii="Segoe UI" w:eastAsia="Times New Roman" w:hAnsi="Segoe UI" w:cs="Segoe UI"/>
                 <w:color w:val="24292E"/>
-                <w:sz w:val="24"/>
                 <w:szCs w:val="24"/>
                 <w:lang w:val="en-US" w:eastAsia="de-DE"/>
               </w:rPr>
@@ -1632,7 +1822,6 @@
               <w:rPr>
                 <w:rFonts w:ascii="Segoe UI" w:eastAsia="Times New Roman" w:hAnsi="Segoe UI" w:cs="Segoe UI"/>
                 <w:color w:val="24292E"/>
-                <w:sz w:val="24"/>
                 <w:szCs w:val="24"/>
                 <w:lang w:val="en-US" w:eastAsia="de-DE"/>
               </w:rPr>
@@ -1670,7 +1859,6 @@
               <w:rPr>
                 <w:rFonts w:ascii="Segoe UI" w:eastAsia="Times New Roman" w:hAnsi="Segoe UI" w:cs="Segoe UI"/>
                 <w:color w:val="24292E"/>
-                <w:sz w:val="24"/>
                 <w:szCs w:val="24"/>
                 <w:lang w:val="en-US" w:eastAsia="de-DE"/>
               </w:rPr>
@@ -1680,7 +1868,6 @@
               <w:rPr>
                 <w:rFonts w:ascii="Consolas" w:eastAsia="Times New Roman" w:hAnsi="Consolas" w:cs="Courier New"/>
                 <w:color w:val="24292E"/>
-                <w:sz w:val="24"/>
                 <w:szCs w:val="24"/>
                 <w:lang w:val="en-US" w:eastAsia="de-DE"/>
               </w:rPr>
@@ -1691,7 +1878,6 @@
               <w:rPr>
                 <w:rFonts w:ascii="Consolas" w:eastAsia="Times New Roman" w:hAnsi="Consolas" w:cs="Courier New"/>
                 <w:color w:val="24292E"/>
-                <w:sz w:val="24"/>
                 <w:szCs w:val="24"/>
                 <w:lang w:val="en-US" w:eastAsia="de-DE"/>
               </w:rPr>
@@ -1724,7 +1910,6 @@
               <w:rPr>
                 <w:rFonts w:ascii="Segoe UI" w:eastAsia="Times New Roman" w:hAnsi="Segoe UI" w:cs="Segoe UI"/>
                 <w:color w:val="24292E"/>
-                <w:sz w:val="24"/>
                 <w:szCs w:val="24"/>
                 <w:lang w:val="en-US" w:eastAsia="de-DE"/>
               </w:rPr>
@@ -1733,7 +1918,6 @@
               <w:rPr>
                 <w:rFonts w:ascii="Segoe UI" w:eastAsia="Times New Roman" w:hAnsi="Segoe UI" w:cs="Segoe UI"/>
                 <w:color w:val="24292E"/>
-                <w:sz w:val="24"/>
                 <w:szCs w:val="24"/>
                 <w:lang w:val="en-US" w:eastAsia="de-DE"/>
               </w:rPr>
@@ -1743,7 +1927,6 @@
               <w:rPr>
                 <w:rFonts w:ascii="Consolas" w:eastAsia="Times New Roman" w:hAnsi="Consolas" w:cs="Courier New"/>
                 <w:color w:val="24292E"/>
-                <w:sz w:val="24"/>
                 <w:szCs w:val="24"/>
                 <w:lang w:val="en-US" w:eastAsia="de-DE"/>
               </w:rPr>
@@ -1781,7 +1964,6 @@
               <w:rPr>
                 <w:rFonts w:ascii="Segoe UI" w:eastAsia="Times New Roman" w:hAnsi="Segoe UI" w:cs="Segoe UI"/>
                 <w:color w:val="24292E"/>
-                <w:sz w:val="24"/>
                 <w:szCs w:val="24"/>
                 <w:lang w:val="en-US" w:eastAsia="de-DE"/>
               </w:rPr>
@@ -1791,7 +1973,6 @@
               <w:rPr>
                 <w:rFonts w:ascii="Consolas" w:eastAsia="Times New Roman" w:hAnsi="Consolas" w:cs="Courier New"/>
                 <w:color w:val="24292E"/>
-                <w:sz w:val="24"/>
                 <w:szCs w:val="24"/>
                 <w:lang w:val="en-US" w:eastAsia="de-DE"/>
               </w:rPr>
@@ -1802,7 +1983,6 @@
               <w:rPr>
                 <w:rFonts w:ascii="Consolas" w:eastAsia="Times New Roman" w:hAnsi="Consolas" w:cs="Courier New"/>
                 <w:color w:val="24292E"/>
-                <w:sz w:val="24"/>
                 <w:szCs w:val="24"/>
                 <w:lang w:val="en-US" w:eastAsia="de-DE"/>
               </w:rPr>
@@ -1835,7 +2015,6 @@
               <w:rPr>
                 <w:rFonts w:ascii="Segoe UI" w:eastAsia="Times New Roman" w:hAnsi="Segoe UI" w:cs="Segoe UI"/>
                 <w:color w:val="24292E"/>
-                <w:sz w:val="24"/>
                 <w:szCs w:val="24"/>
                 <w:lang w:val="en-US" w:eastAsia="de-DE"/>
               </w:rPr>
@@ -1844,21 +2023,10 @@
               <w:rPr>
                 <w:rFonts w:ascii="Segoe UI" w:eastAsia="Times New Roman" w:hAnsi="Segoe UI" w:cs="Segoe UI"/>
                 <w:color w:val="24292E"/>
-                <w:sz w:val="24"/>
-                <w:szCs w:val="24"/>
-                <w:lang w:val="en-US" w:eastAsia="de-DE"/>
-              </w:rPr>
-              <w:t>get all pods with label "status=awesome</w:t>
-            </w:r>
-            <w:r>
-              <w:rPr>
-                <w:rFonts w:ascii="Segoe UI" w:eastAsia="Times New Roman" w:hAnsi="Segoe UI" w:cs="Segoe UI"/>
-                <w:color w:val="24292E"/>
-                <w:sz w:val="24"/>
-                <w:szCs w:val="24"/>
-                <w:lang w:val="en-US" w:eastAsia="de-DE"/>
-              </w:rPr>
-              <w:t>”</w:t>
+                <w:szCs w:val="24"/>
+                <w:lang w:val="en-US" w:eastAsia="de-DE"/>
+              </w:rPr>
+              <w:t>get all pods with label "status=awesome”</w:t>
             </w:r>
           </w:p>
         </w:tc>
@@ -1892,7 +2060,6 @@
               <w:rPr>
                 <w:rFonts w:ascii="Consolas" w:eastAsia="Times New Roman" w:hAnsi="Consolas" w:cs="Courier New"/>
                 <w:color w:val="24292E"/>
-                <w:sz w:val="24"/>
                 <w:szCs w:val="24"/>
                 <w:lang w:val="en-US" w:eastAsia="de-DE"/>
               </w:rPr>
@@ -1902,7 +2069,6 @@
               <w:rPr>
                 <w:rFonts w:ascii="Consolas" w:eastAsia="Times New Roman" w:hAnsi="Consolas" w:cs="Courier New"/>
                 <w:color w:val="24292E"/>
-                <w:sz w:val="24"/>
                 <w:szCs w:val="24"/>
                 <w:lang w:val="en-US" w:eastAsia="de-DE"/>
               </w:rPr>
@@ -1913,7 +2079,6 @@
               <w:rPr>
                 <w:rFonts w:ascii="Consolas" w:eastAsia="Times New Roman" w:hAnsi="Consolas" w:cs="Courier New"/>
                 <w:color w:val="24292E"/>
-                <w:sz w:val="24"/>
                 <w:szCs w:val="24"/>
                 <w:lang w:val="en-US" w:eastAsia="de-DE"/>
               </w:rPr>
@@ -1926,7 +2091,6 @@
               <w:rPr>
                 <w:rFonts w:ascii="Segoe UI" w:eastAsia="Times New Roman" w:hAnsi="Segoe UI" w:cs="Segoe UI"/>
                 <w:color w:val="24292E"/>
-                <w:sz w:val="24"/>
                 <w:szCs w:val="24"/>
                 <w:lang w:val="en-US" w:eastAsia="de-DE"/>
               </w:rPr>
@@ -1935,7 +2099,6 @@
               <w:rPr>
                 <w:rFonts w:ascii="Consolas" w:eastAsia="Times New Roman" w:hAnsi="Consolas" w:cs="Courier New"/>
                 <w:color w:val="24292E"/>
-                <w:sz w:val="24"/>
                 <w:szCs w:val="24"/>
                 <w:lang w:val="en-US" w:eastAsia="de-DE"/>
               </w:rPr>
@@ -1968,7 +2131,6 @@
               <w:rPr>
                 <w:rFonts w:ascii="Segoe UI" w:eastAsia="Times New Roman" w:hAnsi="Segoe UI" w:cs="Segoe UI"/>
                 <w:color w:val="24292E"/>
-                <w:sz w:val="24"/>
                 <w:szCs w:val="24"/>
                 <w:lang w:val="en-US" w:eastAsia="de-DE"/>
               </w:rPr>
@@ -1977,7 +2139,6 @@
               <w:rPr>
                 <w:rFonts w:ascii="Segoe UI" w:eastAsia="Times New Roman" w:hAnsi="Segoe UI" w:cs="Segoe UI"/>
                 <w:color w:val="24292E"/>
-                <w:sz w:val="24"/>
                 <w:szCs w:val="24"/>
                 <w:lang w:val="en-US" w:eastAsia="de-DE"/>
               </w:rPr>
@@ -1988,7 +2149,6 @@
               <w:rPr>
                 <w:rFonts w:ascii="Segoe UI" w:eastAsia="Times New Roman" w:hAnsi="Segoe UI" w:cs="Segoe UI"/>
                 <w:color w:val="24292E"/>
-                <w:sz w:val="24"/>
                 <w:szCs w:val="24"/>
                 <w:lang w:val="en-US" w:eastAsia="de-DE"/>
               </w:rPr>
@@ -1999,7 +2159,6 @@
               <w:rPr>
                 <w:rFonts w:ascii="Segoe UI" w:eastAsia="Times New Roman" w:hAnsi="Segoe UI" w:cs="Segoe UI"/>
                 <w:color w:val="24292E"/>
-                <w:sz w:val="24"/>
                 <w:szCs w:val="24"/>
                 <w:lang w:val="en-US" w:eastAsia="de-DE"/>
               </w:rPr>
@@ -2009,7 +2168,6 @@
               <w:rPr>
                 <w:rFonts w:ascii="Consolas" w:eastAsia="Times New Roman" w:hAnsi="Consolas" w:cs="Courier New"/>
                 <w:color w:val="24292E"/>
-                <w:sz w:val="24"/>
                 <w:szCs w:val="24"/>
                 <w:lang w:val="en-US" w:eastAsia="de-DE"/>
               </w:rPr>
@@ -2019,7 +2177,6 @@
               <w:rPr>
                 <w:rFonts w:ascii="Segoe UI" w:eastAsia="Times New Roman" w:hAnsi="Segoe UI" w:cs="Segoe UI"/>
                 <w:color w:val="24292E"/>
-                <w:sz w:val="24"/>
                 <w:szCs w:val="24"/>
                 <w:lang w:val="en-US" w:eastAsia="de-DE"/>
               </w:rPr>
@@ -2057,7 +2214,6 @@
               <w:rPr>
                 <w:rFonts w:ascii="Segoe UI" w:eastAsia="Times New Roman" w:hAnsi="Segoe UI" w:cs="Segoe UI"/>
                 <w:color w:val="24292E"/>
-                <w:sz w:val="24"/>
                 <w:szCs w:val="24"/>
                 <w:lang w:val="en-US" w:eastAsia="de-DE"/>
               </w:rPr>
@@ -2067,7 +2223,6 @@
               <w:rPr>
                 <w:rFonts w:ascii="Consolas" w:eastAsia="Times New Roman" w:hAnsi="Consolas" w:cs="Courier New"/>
                 <w:color w:val="24292E"/>
-                <w:sz w:val="24"/>
                 <w:szCs w:val="24"/>
                 <w:lang w:val="en-US" w:eastAsia="de-DE"/>
               </w:rPr>
@@ -2078,7 +2233,6 @@
               <w:rPr>
                 <w:rFonts w:ascii="Consolas" w:eastAsia="Times New Roman" w:hAnsi="Consolas" w:cs="Courier New"/>
                 <w:color w:val="24292E"/>
-                <w:sz w:val="24"/>
                 <w:szCs w:val="24"/>
                 <w:lang w:val="en-US" w:eastAsia="de-DE"/>
               </w:rPr>
@@ -2090,7 +2244,6 @@
               <w:rPr>
                 <w:rFonts w:ascii="Consolas" w:eastAsia="Times New Roman" w:hAnsi="Consolas" w:cs="Courier New"/>
                 <w:color w:val="24292E"/>
-                <w:sz w:val="24"/>
                 <w:szCs w:val="24"/>
                 <w:lang w:val="en-US" w:eastAsia="de-DE"/>
               </w:rPr>
@@ -2125,7 +2278,6 @@
               <w:rPr>
                 <w:rFonts w:ascii="Segoe UI" w:eastAsia="Times New Roman" w:hAnsi="Segoe UI" w:cs="Segoe UI"/>
                 <w:color w:val="24292E"/>
-                <w:sz w:val="24"/>
                 <w:szCs w:val="24"/>
                 <w:lang w:val="en-US" w:eastAsia="de-DE"/>
               </w:rPr>
@@ -2134,7 +2286,6 @@
               <w:rPr>
                 <w:rFonts w:ascii="Segoe UI" w:eastAsia="Times New Roman" w:hAnsi="Segoe UI" w:cs="Segoe UI"/>
                 <w:color w:val="24292E"/>
-                <w:sz w:val="24"/>
                 <w:szCs w:val="24"/>
                 <w:lang w:val="en-US" w:eastAsia="de-DE"/>
               </w:rPr>
@@ -2145,7 +2296,6 @@
               <w:rPr>
                 <w:rFonts w:ascii="Segoe UI" w:eastAsia="Times New Roman" w:hAnsi="Segoe UI" w:cs="Segoe UI"/>
                 <w:color w:val="24292E"/>
-                <w:sz w:val="24"/>
                 <w:szCs w:val="24"/>
                 <w:lang w:val="en-US" w:eastAsia="de-DE"/>
               </w:rPr>
@@ -2156,7 +2306,6 @@
               <w:rPr>
                 <w:rFonts w:ascii="Segoe UI" w:eastAsia="Times New Roman" w:hAnsi="Segoe UI" w:cs="Segoe UI"/>
                 <w:color w:val="24292E"/>
-                <w:sz w:val="24"/>
                 <w:szCs w:val="24"/>
                 <w:lang w:val="en-US" w:eastAsia="de-DE"/>
               </w:rPr>
@@ -2167,7 +2316,6 @@
               <w:rPr>
                 <w:rFonts w:ascii="Consolas" w:eastAsia="Times New Roman" w:hAnsi="Consolas" w:cs="Courier New"/>
                 <w:color w:val="24292E"/>
-                <w:sz w:val="24"/>
                 <w:szCs w:val="24"/>
                 <w:lang w:val="en-US" w:eastAsia="de-DE"/>
               </w:rPr>
@@ -2178,7 +2326,6 @@
               <w:rPr>
                 <w:rFonts w:ascii="Segoe UI" w:eastAsia="Times New Roman" w:hAnsi="Segoe UI" w:cs="Segoe UI"/>
                 <w:color w:val="24292E"/>
-                <w:sz w:val="24"/>
                 <w:szCs w:val="24"/>
                 <w:lang w:val="en-US" w:eastAsia="de-DE"/>
               </w:rPr>
@@ -2216,7 +2363,6 @@
               <w:rPr>
                 <w:rFonts w:ascii="Segoe UI" w:eastAsia="Times New Roman" w:hAnsi="Segoe UI" w:cs="Segoe UI"/>
                 <w:color w:val="24292E"/>
-                <w:sz w:val="24"/>
                 <w:szCs w:val="24"/>
                 <w:lang w:val="en-US" w:eastAsia="de-DE"/>
               </w:rPr>
@@ -2226,7 +2372,6 @@
               <w:rPr>
                 <w:rFonts w:ascii="Consolas" w:eastAsia="Times New Roman" w:hAnsi="Consolas" w:cs="Courier New"/>
                 <w:color w:val="24292E"/>
-                <w:sz w:val="24"/>
                 <w:szCs w:val="24"/>
                 <w:lang w:val="en-US" w:eastAsia="de-DE"/>
               </w:rPr>
@@ -2237,7 +2382,6 @@
               <w:rPr>
                 <w:rFonts w:ascii="Consolas" w:eastAsia="Times New Roman" w:hAnsi="Consolas" w:cs="Courier New"/>
                 <w:color w:val="24292E"/>
-                <w:sz w:val="24"/>
                 <w:szCs w:val="24"/>
                 <w:lang w:val="en-US" w:eastAsia="de-DE"/>
               </w:rPr>
@@ -2270,7 +2414,6 @@
               <w:rPr>
                 <w:rFonts w:ascii="Segoe UI" w:eastAsia="Times New Roman" w:hAnsi="Segoe UI" w:cs="Segoe UI"/>
                 <w:color w:val="24292E"/>
-                <w:sz w:val="24"/>
                 <w:szCs w:val="24"/>
                 <w:lang w:val="en-US" w:eastAsia="de-DE"/>
               </w:rPr>
@@ -2279,7 +2422,6 @@
               <w:rPr>
                 <w:rFonts w:ascii="Segoe UI" w:eastAsia="Times New Roman" w:hAnsi="Segoe UI" w:cs="Segoe UI"/>
                 <w:color w:val="24292E"/>
-                <w:sz w:val="24"/>
                 <w:szCs w:val="24"/>
                 <w:lang w:val="en-US" w:eastAsia="de-DE"/>
               </w:rPr>
@@ -2289,7 +2431,6 @@
               <w:rPr>
                 <w:rFonts w:ascii="Consolas" w:eastAsia="Times New Roman" w:hAnsi="Consolas" w:cs="Courier New"/>
                 <w:color w:val="24292E"/>
-                <w:sz w:val="24"/>
                 <w:szCs w:val="24"/>
                 <w:lang w:val="en-US" w:eastAsia="de-DE"/>
               </w:rPr>
@@ -2327,7 +2468,6 @@
               <w:rPr>
                 <w:rFonts w:ascii="Consolas" w:eastAsia="Times New Roman" w:hAnsi="Consolas" w:cs="Courier New"/>
                 <w:color w:val="24292E"/>
-                <w:sz w:val="24"/>
                 <w:szCs w:val="24"/>
                 <w:lang w:val="en-US" w:eastAsia="de-DE"/>
               </w:rPr>
@@ -2337,7 +2477,6 @@
               <w:rPr>
                 <w:rFonts w:ascii="Consolas" w:eastAsia="Times New Roman" w:hAnsi="Consolas" w:cs="Courier New"/>
                 <w:color w:val="24292E"/>
-                <w:sz w:val="24"/>
                 <w:szCs w:val="24"/>
                 <w:lang w:val="en-US" w:eastAsia="de-DE"/>
               </w:rPr>
@@ -2348,7 +2487,6 @@
               <w:rPr>
                 <w:rFonts w:ascii="Consolas" w:eastAsia="Times New Roman" w:hAnsi="Consolas" w:cs="Courier New"/>
                 <w:color w:val="24292E"/>
-                <w:sz w:val="24"/>
                 <w:szCs w:val="24"/>
                 <w:lang w:val="en-US" w:eastAsia="de-DE"/>
               </w:rPr>
@@ -2361,7 +2499,6 @@
               <w:rPr>
                 <w:rFonts w:ascii="Segoe UI" w:eastAsia="Times New Roman" w:hAnsi="Segoe UI" w:cs="Segoe UI"/>
                 <w:color w:val="24292E"/>
-                <w:sz w:val="24"/>
                 <w:szCs w:val="24"/>
                 <w:lang w:val="en-US" w:eastAsia="de-DE"/>
               </w:rPr>
@@ -2370,7 +2507,6 @@
               <w:rPr>
                 <w:rFonts w:ascii="Consolas" w:eastAsia="Times New Roman" w:hAnsi="Consolas" w:cs="Courier New"/>
                 <w:color w:val="24292E"/>
-                <w:sz w:val="24"/>
                 <w:szCs w:val="24"/>
                 <w:lang w:val="en-US" w:eastAsia="de-DE"/>
               </w:rPr>
@@ -2403,7 +2539,6 @@
               <w:rPr>
                 <w:rFonts w:ascii="Segoe UI" w:eastAsia="Times New Roman" w:hAnsi="Segoe UI" w:cs="Segoe UI"/>
                 <w:color w:val="24292E"/>
-                <w:sz w:val="24"/>
                 <w:szCs w:val="24"/>
                 <w:lang w:val="en-US" w:eastAsia="de-DE"/>
               </w:rPr>
@@ -2412,7 +2547,6 @@
               <w:rPr>
                 <w:rFonts w:ascii="Segoe UI" w:eastAsia="Times New Roman" w:hAnsi="Segoe UI" w:cs="Segoe UI"/>
                 <w:color w:val="24292E"/>
-                <w:sz w:val="24"/>
                 <w:szCs w:val="24"/>
                 <w:lang w:val="en-US" w:eastAsia="de-DE"/>
               </w:rPr>
@@ -2422,37 +2556,24 @@
               <w:rPr>
                 <w:rFonts w:ascii="Consolas" w:eastAsia="Times New Roman" w:hAnsi="Consolas" w:cs="Courier New"/>
                 <w:color w:val="24292E"/>
-                <w:sz w:val="24"/>
-                <w:szCs w:val="24"/>
-                <w:lang w:val="en-US" w:eastAsia="de-DE"/>
-              </w:rPr>
-              <w:t>bash</w:t>
+                <w:szCs w:val="24"/>
+                <w:lang w:val="en-US" w:eastAsia="de-DE"/>
+              </w:rPr>
+              <w:t xml:space="preserve">bash </w:t>
+            </w:r>
+            <w:r>
+              <w:rPr>
+                <w:rFonts w:ascii="Segoe UI" w:eastAsia="Times New Roman" w:hAnsi="Segoe UI" w:cs="Segoe UI"/>
+                <w:color w:val="24292E"/>
+                <w:szCs w:val="24"/>
+                <w:lang w:val="en-US" w:eastAsia="de-DE"/>
+              </w:rPr>
+              <w:t>shell session in within the context of </w:t>
             </w:r>
             <w:r>
               <w:rPr>
                 <w:rFonts w:ascii="Consolas" w:eastAsia="Times New Roman" w:hAnsi="Consolas" w:cs="Courier New"/>
                 <w:color w:val="24292E"/>
-                <w:sz w:val="24"/>
-                <w:szCs w:val="24"/>
-                <w:lang w:val="en-US" w:eastAsia="de-DE"/>
-              </w:rPr>
-              <w:t xml:space="preserve"> </w:t>
-            </w:r>
-            <w:r>
-              <w:rPr>
-                <w:rFonts w:ascii="Segoe UI" w:eastAsia="Times New Roman" w:hAnsi="Segoe UI" w:cs="Segoe UI"/>
-                <w:color w:val="24292E"/>
-                <w:sz w:val="24"/>
-                <w:szCs w:val="24"/>
-                <w:lang w:val="en-US" w:eastAsia="de-DE"/>
-              </w:rPr>
-              <w:t>shell session in within the context of </w:t>
-            </w:r>
-            <w:r>
-              <w:rPr>
-                <w:rFonts w:ascii="Consolas" w:eastAsia="Times New Roman" w:hAnsi="Consolas" w:cs="Courier New"/>
-                <w:color w:val="24292E"/>
-                <w:sz w:val="24"/>
                 <w:szCs w:val="24"/>
                 <w:lang w:val="en-US" w:eastAsia="de-DE"/>
               </w:rPr>
@@ -2490,7 +2611,6 @@
               <w:rPr>
                 <w:rFonts w:ascii="Segoe UI" w:eastAsia="Times New Roman" w:hAnsi="Segoe UI" w:cs="Segoe UI"/>
                 <w:color w:val="24292E"/>
-                <w:sz w:val="24"/>
                 <w:szCs w:val="24"/>
                 <w:lang w:val="en-US" w:eastAsia="de-DE"/>
               </w:rPr>
@@ -2500,7 +2620,6 @@
               <w:rPr>
                 <w:rFonts w:ascii="Consolas" w:eastAsia="Times New Roman" w:hAnsi="Consolas" w:cs="Courier New"/>
                 <w:color w:val="24292E"/>
-                <w:sz w:val="24"/>
                 <w:szCs w:val="24"/>
                 <w:lang w:val="en-US" w:eastAsia="de-DE"/>
               </w:rPr>
@@ -2511,7 +2630,6 @@
               <w:rPr>
                 <w:rFonts w:ascii="Consolas" w:eastAsia="Times New Roman" w:hAnsi="Consolas" w:cs="Courier New"/>
                 <w:color w:val="24292E"/>
-                <w:sz w:val="24"/>
                 <w:szCs w:val="24"/>
                 <w:lang w:val="en-US" w:eastAsia="de-DE"/>
               </w:rPr>
@@ -2544,7 +2662,6 @@
               <w:rPr>
                 <w:rFonts w:ascii="Segoe UI" w:eastAsia="Times New Roman" w:hAnsi="Segoe UI" w:cs="Segoe UI"/>
                 <w:color w:val="24292E"/>
-                <w:sz w:val="24"/>
                 <w:szCs w:val="24"/>
                 <w:lang w:val="en-US" w:eastAsia="de-DE"/>
               </w:rPr>
@@ -2553,7 +2670,6 @@
               <w:rPr>
                 <w:rFonts w:ascii="Segoe UI" w:eastAsia="Times New Roman" w:hAnsi="Segoe UI" w:cs="Segoe UI"/>
                 <w:color w:val="24292E"/>
-                <w:sz w:val="24"/>
                 <w:szCs w:val="24"/>
                 <w:lang w:val="en-US" w:eastAsia="de-DE"/>
               </w:rPr>
@@ -2564,7 +2680,6 @@
               <w:rPr>
                 <w:rFonts w:ascii="Segoe UI" w:eastAsia="Times New Roman" w:hAnsi="Segoe UI" w:cs="Segoe UI"/>
                 <w:color w:val="24292E"/>
-                <w:sz w:val="24"/>
                 <w:szCs w:val="24"/>
                 <w:lang w:val="en-US" w:eastAsia="de-DE"/>
               </w:rPr>
@@ -2575,7 +2690,6 @@
               <w:rPr>
                 <w:rFonts w:ascii="Segoe UI" w:eastAsia="Times New Roman" w:hAnsi="Segoe UI" w:cs="Segoe UI"/>
                 <w:color w:val="24292E"/>
-                <w:sz w:val="24"/>
                 <w:szCs w:val="24"/>
                 <w:lang w:val="en-US" w:eastAsia="de-DE"/>
               </w:rPr>
@@ -2585,7 +2699,6 @@
               <w:rPr>
                 <w:rFonts w:ascii="Consolas" w:eastAsia="Times New Roman" w:hAnsi="Consolas" w:cs="Courier New"/>
                 <w:color w:val="24292E"/>
-                <w:sz w:val="24"/>
                 <w:szCs w:val="24"/>
                 <w:lang w:val="en-US" w:eastAsia="de-DE"/>
               </w:rPr>
@@ -2595,7 +2708,6 @@
               <w:rPr>
                 <w:rFonts w:ascii="Segoe UI" w:eastAsia="Times New Roman" w:hAnsi="Segoe UI" w:cs="Segoe UI"/>
                 <w:color w:val="24292E"/>
-                <w:sz w:val="24"/>
                 <w:szCs w:val="24"/>
                 <w:lang w:val="en-US" w:eastAsia="de-DE"/>
               </w:rPr>
@@ -2633,7 +2745,6 @@
               <w:rPr>
                 <w:rFonts w:ascii="Segoe UI" w:eastAsia="Times New Roman" w:hAnsi="Segoe UI" w:cs="Segoe UI"/>
                 <w:color w:val="24292E"/>
-                <w:sz w:val="24"/>
                 <w:szCs w:val="24"/>
                 <w:lang w:val="en-US" w:eastAsia="de-DE"/>
               </w:rPr>
@@ -2643,7 +2754,6 @@
               <w:rPr>
                 <w:rFonts w:ascii="Consolas" w:eastAsia="Times New Roman" w:hAnsi="Consolas" w:cs="Courier New"/>
                 <w:color w:val="24292E"/>
-                <w:sz w:val="24"/>
                 <w:szCs w:val="24"/>
                 <w:lang w:val="en-US" w:eastAsia="de-DE"/>
               </w:rPr>
@@ -2654,7 +2764,6 @@
               <w:rPr>
                 <w:rFonts w:ascii="Consolas" w:eastAsia="Times New Roman" w:hAnsi="Consolas" w:cs="Courier New"/>
                 <w:color w:val="24292E"/>
-                <w:sz w:val="24"/>
                 <w:szCs w:val="24"/>
                 <w:lang w:val="en-US" w:eastAsia="de-DE"/>
               </w:rPr>
@@ -2687,7 +2796,6 @@
               <w:rPr>
                 <w:rFonts w:ascii="Segoe UI" w:eastAsia="Times New Roman" w:hAnsi="Segoe UI" w:cs="Segoe UI"/>
                 <w:color w:val="24292E"/>
-                <w:sz w:val="24"/>
                 <w:szCs w:val="24"/>
                 <w:lang w:val="en-US" w:eastAsia="de-DE"/>
               </w:rPr>
@@ -2696,7 +2804,6 @@
               <w:rPr>
                 <w:rFonts w:ascii="Segoe UI" w:eastAsia="Times New Roman" w:hAnsi="Segoe UI" w:cs="Segoe UI"/>
                 <w:color w:val="24292E"/>
-                <w:sz w:val="24"/>
                 <w:szCs w:val="24"/>
                 <w:lang w:val="en-US" w:eastAsia="de-DE"/>
               </w:rPr>
@@ -2706,7 +2813,6 @@
               <w:rPr>
                 <w:rFonts w:ascii="Consolas" w:eastAsia="Times New Roman" w:hAnsi="Consolas" w:cs="Courier New"/>
                 <w:color w:val="24292E"/>
-                <w:sz w:val="24"/>
                 <w:szCs w:val="24"/>
                 <w:lang w:val="en-US" w:eastAsia="de-DE"/>
               </w:rPr>
@@ -2716,7 +2822,6 @@
               <w:rPr>
                 <w:rFonts w:ascii="Segoe UI" w:eastAsia="Times New Roman" w:hAnsi="Segoe UI" w:cs="Segoe UI"/>
                 <w:color w:val="24292E"/>
-                <w:sz w:val="24"/>
                 <w:szCs w:val="24"/>
                 <w:lang w:val="en-US" w:eastAsia="de-DE"/>
               </w:rPr>
@@ -2734,7 +2839,6 @@
           <w:b/>
           <w:bCs/>
           <w:color w:val="24292E"/>
-          <w:sz w:val="24"/>
           <w:szCs w:val="24"/>
           <w:lang w:val="en-US" w:eastAsia="de-DE"/>
         </w:rPr>
@@ -2746,7 +2850,6 @@
         <w:rPr>
           <w:rFonts w:ascii="Segoe UI" w:eastAsia="Times New Roman" w:hAnsi="Segoe UI" w:cs="Segoe UI"/>
           <w:color w:val="24292E"/>
-          <w:sz w:val="24"/>
           <w:szCs w:val="24"/>
           <w:lang w:val="en-US" w:eastAsia="de-DE"/>
         </w:rPr>
@@ -2757,7 +2860,6 @@
           <w:b/>
           <w:bCs/>
           <w:color w:val="24292E"/>
-          <w:sz w:val="24"/>
           <w:szCs w:val="24"/>
           <w:lang w:val="en-US" w:eastAsia="de-DE"/>
         </w:rPr>
@@ -2769,11 +2871,10 @@
           <w:b/>
           <w:bCs/>
           <w:color w:val="24292E"/>
-          <w:sz w:val="24"/>
           <w:szCs w:val="24"/>
           <w:lang w:val="en-US" w:eastAsia="de-DE"/>
         </w:rPr>
-        <w:t xml:space="preserve"> parameter “-n”</w:t>
+        <w:t xml:space="preserve"> parameter “-n” </w:t>
       </w:r>
       <w:r>
         <w:rPr>
@@ -2781,11 +2882,10 @@
           <w:b/>
           <w:bCs/>
           <w:color w:val="24292E"/>
-          <w:sz w:val="24"/>
           <w:szCs w:val="24"/>
           <w:lang w:val="en-US" w:eastAsia="de-DE"/>
         </w:rPr>
-        <w:t xml:space="preserve"> </w:t>
+        <w:t>to specify a dedicated namespace</w:t>
       </w:r>
       <w:r>
         <w:rPr>
@@ -2793,11 +2893,10 @@
           <w:b/>
           <w:bCs/>
           <w:color w:val="24292E"/>
-          <w:sz w:val="24"/>
           <w:szCs w:val="24"/>
           <w:lang w:val="en-US" w:eastAsia="de-DE"/>
         </w:rPr>
-        <w:t>to specify a dedicated namespace</w:t>
+        <w:t xml:space="preserve">. If not specified, all requests will target the default namespace or the </w:t>
       </w:r>
       <w:r>
         <w:rPr>
@@ -2805,11 +2904,10 @@
           <w:b/>
           <w:bCs/>
           <w:color w:val="24292E"/>
-          <w:sz w:val="24"/>
           <w:szCs w:val="24"/>
           <w:lang w:val="en-US" w:eastAsia="de-DE"/>
         </w:rPr>
-        <w:t>. If not specified</w:t>
+        <w:t xml:space="preserve">one </w:t>
       </w:r>
       <w:r>
         <w:rPr>
@@ -2817,93 +2915,30 @@
           <w:b/>
           <w:bCs/>
           <w:color w:val="24292E"/>
-          <w:sz w:val="24"/>
           <w:szCs w:val="24"/>
           <w:lang w:val="en-US" w:eastAsia="de-DE"/>
         </w:rPr>
-        <w:t>,</w:t>
-      </w:r>
+        <w:t xml:space="preserve">specified in your </w:t>
+      </w:r>
+      <w:proofErr w:type="spellStart"/>
       <w:r>
         <w:rPr>
           <w:rFonts w:ascii="Segoe UI" w:eastAsia="Times New Roman" w:hAnsi="Segoe UI" w:cs="Segoe UI"/>
           <w:b/>
           <w:bCs/>
           <w:color w:val="24292E"/>
-          <w:sz w:val="24"/>
           <w:szCs w:val="24"/>
           <w:lang w:val="en-US" w:eastAsia="de-DE"/>
         </w:rPr>
-        <w:t xml:space="preserve"> all requests will target the </w:t>
-      </w:r>
+        <w:t>kubeconfig</w:t>
+      </w:r>
+      <w:proofErr w:type="spellEnd"/>
       <w:r>
         <w:rPr>
           <w:rFonts w:ascii="Segoe UI" w:eastAsia="Times New Roman" w:hAnsi="Segoe UI" w:cs="Segoe UI"/>
           <w:b/>
           <w:bCs/>
           <w:color w:val="24292E"/>
-          <w:sz w:val="24"/>
-          <w:szCs w:val="24"/>
-          <w:lang w:val="en-US" w:eastAsia="de-DE"/>
-        </w:rPr>
-        <w:t>default</w:t>
-      </w:r>
-      <w:r>
-        <w:rPr>
-          <w:rFonts w:ascii="Segoe UI" w:eastAsia="Times New Roman" w:hAnsi="Segoe UI" w:cs="Segoe UI"/>
-          <w:b/>
-          <w:bCs/>
-          <w:color w:val="24292E"/>
-          <w:sz w:val="24"/>
-          <w:szCs w:val="24"/>
-          <w:lang w:val="en-US" w:eastAsia="de-DE"/>
-        </w:rPr>
-        <w:t xml:space="preserve"> namespace or the </w:t>
-      </w:r>
-      <w:r>
-        <w:rPr>
-          <w:rFonts w:ascii="Segoe UI" w:eastAsia="Times New Roman" w:hAnsi="Segoe UI" w:cs="Segoe UI"/>
-          <w:b/>
-          <w:bCs/>
-          <w:color w:val="24292E"/>
-          <w:sz w:val="24"/>
-          <w:szCs w:val="24"/>
-          <w:lang w:val="en-US" w:eastAsia="de-DE"/>
-        </w:rPr>
-        <w:t xml:space="preserve">one </w:t>
-      </w:r>
-      <w:r>
-        <w:rPr>
-          <w:rFonts w:ascii="Segoe UI" w:eastAsia="Times New Roman" w:hAnsi="Segoe UI" w:cs="Segoe UI"/>
-          <w:b/>
-          <w:bCs/>
-          <w:color w:val="24292E"/>
-          <w:sz w:val="24"/>
-          <w:szCs w:val="24"/>
-          <w:lang w:val="en-US" w:eastAsia="de-DE"/>
-        </w:rPr>
-        <w:t xml:space="preserve">specified in your </w:t>
-      </w:r>
-      <w:proofErr w:type="spellStart"/>
-      <w:r>
-        <w:rPr>
-          <w:rFonts w:ascii="Segoe UI" w:eastAsia="Times New Roman" w:hAnsi="Segoe UI" w:cs="Segoe UI"/>
-          <w:b/>
-          <w:bCs/>
-          <w:color w:val="24292E"/>
-          <w:sz w:val="24"/>
-          <w:szCs w:val="24"/>
-          <w:lang w:val="en-US" w:eastAsia="de-DE"/>
-        </w:rPr>
-        <w:t>kubeconfig</w:t>
-      </w:r>
-      <w:proofErr w:type="spellEnd"/>
-      <w:r>
-        <w:rPr>
-          <w:rFonts w:ascii="Segoe UI" w:eastAsia="Times New Roman" w:hAnsi="Segoe UI" w:cs="Segoe UI"/>
-          <w:b/>
-          <w:bCs/>
-          <w:color w:val="24292E"/>
-          <w:sz w:val="24"/>
           <w:szCs w:val="24"/>
           <w:lang w:val="en-US" w:eastAsia="de-DE"/>
         </w:rPr>
@@ -2913,7 +2948,6 @@
     <w:p>
       <w:pPr>
         <w:rPr>
-          <w:sz w:val="24"/>
           <w:szCs w:val="24"/>
           <w:lang w:val="en-US"/>
         </w:rPr>
@@ -3080,8 +3114,124 @@
       </w:rPr>
     </w:lvl>
   </w:abstractNum>
+  <w:abstractNum w:abstractNumId="1" w15:restartNumberingAfterBreak="0">
+    <w:nsid w:val="5BEE7235"/>
+    <w:multiLevelType w:val="hybridMultilevel"/>
+    <w:tmpl w:val="429CCD20"/>
+    <w:lvl w:ilvl="0" w:tplc="04070001">
+      <w:start w:val="1"/>
+      <w:numFmt w:val="bullet"/>
+      <w:lvlText w:val=""/>
+      <w:lvlJc w:val="left"/>
+      <w:pPr>
+        <w:ind w:left="720" w:hanging="360"/>
+      </w:pPr>
+      <w:rPr>
+        <w:rFonts w:ascii="Symbol" w:hAnsi="Symbol" w:hint="default"/>
+      </w:rPr>
+    </w:lvl>
+    <w:lvl w:ilvl="1" w:tplc="04070003" w:tentative="1">
+      <w:start w:val="1"/>
+      <w:numFmt w:val="bullet"/>
+      <w:lvlText w:val="o"/>
+      <w:lvlJc w:val="left"/>
+      <w:pPr>
+        <w:ind w:left="1440" w:hanging="360"/>
+      </w:pPr>
+      <w:rPr>
+        <w:rFonts w:ascii="Courier New" w:hAnsi="Courier New" w:cs="Courier New" w:hint="default"/>
+      </w:rPr>
+    </w:lvl>
+    <w:lvl w:ilvl="2" w:tplc="04070005" w:tentative="1">
+      <w:start w:val="1"/>
+      <w:numFmt w:val="bullet"/>
+      <w:lvlText w:val=""/>
+      <w:lvlJc w:val="left"/>
+      <w:pPr>
+        <w:ind w:left="2160" w:hanging="360"/>
+      </w:pPr>
+      <w:rPr>
+        <w:rFonts w:ascii="Wingdings" w:hAnsi="Wingdings" w:hint="default"/>
+      </w:rPr>
+    </w:lvl>
+    <w:lvl w:ilvl="3" w:tplc="04070001" w:tentative="1">
+      <w:start w:val="1"/>
+      <w:numFmt w:val="bullet"/>
+      <w:lvlText w:val=""/>
+      <w:lvlJc w:val="left"/>
+      <w:pPr>
+        <w:ind w:left="2880" w:hanging="360"/>
+      </w:pPr>
+      <w:rPr>
+        <w:rFonts w:ascii="Symbol" w:hAnsi="Symbol" w:hint="default"/>
+      </w:rPr>
+    </w:lvl>
+    <w:lvl w:ilvl="4" w:tplc="04070003" w:tentative="1">
+      <w:start w:val="1"/>
+      <w:numFmt w:val="bullet"/>
+      <w:lvlText w:val="o"/>
+      <w:lvlJc w:val="left"/>
+      <w:pPr>
+        <w:ind w:left="3600" w:hanging="360"/>
+      </w:pPr>
+      <w:rPr>
+        <w:rFonts w:ascii="Courier New" w:hAnsi="Courier New" w:cs="Courier New" w:hint="default"/>
+      </w:rPr>
+    </w:lvl>
+    <w:lvl w:ilvl="5" w:tplc="04070005" w:tentative="1">
+      <w:start w:val="1"/>
+      <w:numFmt w:val="bullet"/>
+      <w:lvlText w:val=""/>
+      <w:lvlJc w:val="left"/>
+      <w:pPr>
+        <w:ind w:left="4320" w:hanging="360"/>
+      </w:pPr>
+      <w:rPr>
+        <w:rFonts w:ascii="Wingdings" w:hAnsi="Wingdings" w:hint="default"/>
+      </w:rPr>
+    </w:lvl>
+    <w:lvl w:ilvl="6" w:tplc="04070001" w:tentative="1">
+      <w:start w:val="1"/>
+      <w:numFmt w:val="bullet"/>
+      <w:lvlText w:val=""/>
+      <w:lvlJc w:val="left"/>
+      <w:pPr>
+        <w:ind w:left="5040" w:hanging="360"/>
+      </w:pPr>
+      <w:rPr>
+        <w:rFonts w:ascii="Symbol" w:hAnsi="Symbol" w:hint="default"/>
+      </w:rPr>
+    </w:lvl>
+    <w:lvl w:ilvl="7" w:tplc="04070003" w:tentative="1">
+      <w:start w:val="1"/>
+      <w:numFmt w:val="bullet"/>
+      <w:lvlText w:val="o"/>
+      <w:lvlJc w:val="left"/>
+      <w:pPr>
+        <w:ind w:left="5760" w:hanging="360"/>
+      </w:pPr>
+      <w:rPr>
+        <w:rFonts w:ascii="Courier New" w:hAnsi="Courier New" w:cs="Courier New" w:hint="default"/>
+      </w:rPr>
+    </w:lvl>
+    <w:lvl w:ilvl="8" w:tplc="04070005" w:tentative="1">
+      <w:start w:val="1"/>
+      <w:numFmt w:val="bullet"/>
+      <w:lvlText w:val=""/>
+      <w:lvlJc w:val="left"/>
+      <w:pPr>
+        <w:ind w:left="6480" w:hanging="360"/>
+      </w:pPr>
+      <w:rPr>
+        <w:rFonts w:ascii="Wingdings" w:hAnsi="Wingdings" w:hint="default"/>
+      </w:rPr>
+    </w:lvl>
+  </w:abstractNum>
   <w:num w:numId="1">
     <w:abstractNumId w:val="0"/>
+  </w:num>
+  <w:num w:numId="2">
+    <w:abstractNumId w:val="1"/>
   </w:num>
 </w:numbering>
 </file>
@@ -3647,6 +3797,17 @@
       <w:shd w:val="clear" w:color="auto" w:fill="E6E6E6"/>
     </w:rPr>
   </w:style>
+  <w:style w:type="paragraph" w:styleId="ListParagraph">
+    <w:name w:val="List Paragraph"/>
+    <w:basedOn w:val="Normal"/>
+    <w:uiPriority w:val="34"/>
+    <w:qFormat/>
+    <w:rsid w:val="00933AC6"/>
+    <w:pPr>
+      <w:ind w:left="720"/>
+      <w:contextualSpacing/>
+    </w:pPr>
+  </w:style>
 </w:styles>
 </file>
 
@@ -3950,7 +4111,7 @@
 </file>
 
 <file path=customXml/itemProps1.xml><?xml version="1.0" encoding="utf-8"?>
-<ds:datastoreItem xmlns:ds="http://schemas.openxmlformats.org/officeDocument/2006/customXml" ds:itemID="{4A9E6260-80C9-4591-AC7D-EE4E2CC1D287}">
+<ds:datastoreItem xmlns:ds="http://schemas.openxmlformats.org/officeDocument/2006/customXml" ds:itemID="{C4AEEA18-4392-40B5-90EE-EA666B86E835}">
   <ds:schemaRefs>
     <ds:schemaRef ds:uri="http://schemas.openxmlformats.org/officeDocument/2006/bibliography"/>
   </ds:schemaRefs>

</xml_diff>